<commit_message>
Aprobación de los documentos de SSPP
</commit_message>
<xml_diff>
--- a/Desarrollo/SSPP/Documentos/SSPP-EBD.docx
+++ b/Desarrollo/SSPP/Documentos/SSPP-EBD.docx
@@ -1,6 +1,6 @@
 
 <file path=word/document.xml><?xml version="1.0" encoding="utf-8"?>
-<w:document xmlns:wpc="http://schemas.microsoft.com/office/word/2010/wordprocessingCanvas" xmlns:cx="http://schemas.microsoft.com/office/drawing/2014/chartex" xmlns:cx1="http://schemas.microsoft.com/office/drawing/2015/9/8/chartex" xmlns:cx2="http://schemas.microsoft.com/office/drawing/2015/10/21/chartex" xmlns:cx3="http://schemas.microsoft.com/office/drawing/2016/5/9/chartex" xmlns:cx4="http://schemas.microsoft.com/office/drawing/2016/5/10/chartex" xmlns:cx5="http://schemas.microsoft.com/office/drawing/2016/5/11/chartex" xmlns:cx6="http://schemas.microsoft.com/office/drawing/2016/5/12/chartex" xmlns:cx7="http://schemas.microsoft.com/office/drawing/2016/5/13/chartex" xmlns:cx8="http://schemas.microsoft.com/office/drawing/2016/5/14/chartex" xmlns:mc="http://schemas.openxmlformats.org/markup-compatibility/2006" xmlns:aink="http://schemas.microsoft.com/office/drawing/2016/ink" xmlns:am3d="http://schemas.microsoft.com/office/drawing/2017/model3d" xmlns:o="urn:schemas-microsoft-com:office:office" xmlns:oel="http://schemas.microsoft.com/office/2019/extlst" xmlns:r="http://schemas.openxmlformats.org/officeDocument/2006/relationships" xmlns:m="http://schemas.openxmlformats.org/officeDocument/2006/math" xmlns:v="urn:schemas-microsoft-com:vml" xmlns:wp14="http://schemas.microsoft.com/office/word/2010/wordprocessingDrawing" xmlns:wp="http://schemas.openxmlformats.org/drawingml/2006/wordprocessingDrawing" xmlns:w10="urn:schemas-microsoft-com:office:word" xmlns:w="http://schemas.openxmlformats.org/wordprocessingml/2006/main" xmlns:w14="http://schemas.microsoft.com/office/word/2010/wordml" xmlns:w15="http://schemas.microsoft.com/office/word/2012/wordml" xmlns:w16cex="http://schemas.microsoft.com/office/word/2018/wordml/cex" xmlns:w16cid="http://schemas.microsoft.com/office/word/2016/wordml/cid" xmlns:w16="http://schemas.microsoft.com/office/word/2018/wordml" xmlns:w16du="http://schemas.microsoft.com/office/word/2023/wordml/word16du" xmlns:w16sdtdh="http://schemas.microsoft.com/office/word/2020/wordml/sdtdatahash" xmlns:w16se="http://schemas.microsoft.com/office/word/2015/wordml/symex" xmlns:wpg="http://schemas.microsoft.com/office/word/2010/wordprocessingGroup" xmlns:wpi="http://schemas.microsoft.com/office/word/2010/wordprocessingInk" xmlns:wne="http://schemas.microsoft.com/office/word/2006/wordml" xmlns:wps="http://schemas.microsoft.com/office/word/2010/wordprocessingShape" mc:Ignorable="w14 w15 w16se w16cid w16 w16cex w16sdtdh wp14">
+<w:document xmlns:wpc="http://schemas.microsoft.com/office/word/2010/wordprocessingCanvas" xmlns:cx="http://schemas.microsoft.com/office/drawing/2014/chartex" xmlns:cx1="http://schemas.microsoft.com/office/drawing/2015/9/8/chartex" xmlns:cx2="http://schemas.microsoft.com/office/drawing/2015/10/21/chartex" xmlns:cx3="http://schemas.microsoft.com/office/drawing/2016/5/9/chartex" xmlns:cx4="http://schemas.microsoft.com/office/drawing/2016/5/10/chartex" xmlns:cx5="http://schemas.microsoft.com/office/drawing/2016/5/11/chartex" xmlns:cx6="http://schemas.microsoft.com/office/drawing/2016/5/12/chartex" xmlns:cx7="http://schemas.microsoft.com/office/drawing/2016/5/13/chartex" xmlns:cx8="http://schemas.microsoft.com/office/drawing/2016/5/14/chartex" xmlns:mc="http://schemas.openxmlformats.org/markup-compatibility/2006" xmlns:aink="http://schemas.microsoft.com/office/drawing/2016/ink" xmlns:am3d="http://schemas.microsoft.com/office/drawing/2017/model3d" xmlns:o="urn:schemas-microsoft-com:office:office" xmlns:oel="http://schemas.microsoft.com/office/2019/extlst" xmlns:r="http://schemas.openxmlformats.org/officeDocument/2006/relationships" xmlns:m="http://schemas.openxmlformats.org/officeDocument/2006/math" xmlns:v="urn:schemas-microsoft-com:vml" xmlns:wp14="http://schemas.microsoft.com/office/word/2010/wordprocessingDrawing" xmlns:wp="http://schemas.openxmlformats.org/drawingml/2006/wordprocessingDrawing" xmlns:w10="urn:schemas-microsoft-com:office:word" xmlns:w="http://schemas.openxmlformats.org/wordprocessingml/2006/main" xmlns:w14="http://schemas.microsoft.com/office/word/2010/wordml" xmlns:w15="http://schemas.microsoft.com/office/word/2012/wordml" xmlns:w16cex="http://schemas.microsoft.com/office/word/2018/wordml/cex" xmlns:w16cid="http://schemas.microsoft.com/office/word/2016/wordml/cid" xmlns:w16="http://schemas.microsoft.com/office/word/2018/wordml" xmlns:w16sdtdh="http://schemas.microsoft.com/office/word/2020/wordml/sdtdatahash" xmlns:w16se="http://schemas.microsoft.com/office/word/2015/wordml/symex" xmlns:wpg="http://schemas.microsoft.com/office/word/2010/wordprocessingGroup" xmlns:wpi="http://schemas.microsoft.com/office/word/2010/wordprocessingInk" xmlns:wne="http://schemas.microsoft.com/office/word/2006/wordml" xmlns:wps="http://schemas.microsoft.com/office/word/2010/wordprocessingShape" mc:Ignorable="w14 w15 w16se w16cid w16 w16cex w16sdtdh wp14">
   <w:background w:color="FFFFFF"/>
   <w:body>
     <w:p>
@@ -184,7 +184,14 @@
           <w:sz w:val="32"/>
           <w:lang w:val="es-PE"/>
         </w:rPr>
-        <w:t>Versión 1.0</w:t>
+        <w:t>Versión 1.</w:t>
+      </w:r>
+      <w:r>
+        <w:rPr>
+          <w:sz w:val="32"/>
+          <w:lang w:val="es-PE"/>
+        </w:rPr>
+        <w:t>1</w:t>
       </w:r>
     </w:p>
     <w:p>
@@ -2098,7 +2105,7 @@
             <v:path o:extrusionok="f" gradientshapeok="t" o:connecttype="rect"/>
             <o:lock v:ext="edit" aspectratio="t"/>
           </v:shapetype>
-          <v:shape id="_x0000_i1027" type="#_x0000_t75" style="width:503pt;height:196pt">
+          <v:shape id="_x0000_i1025" type="#_x0000_t75" style="width:503.25pt;height:195.75pt">
             <v:imagedata r:id="rId7" o:title=""/>
           </v:shape>
         </w:pict>
@@ -2647,14 +2654,25 @@
     </w:p>
     <w:p>
       <w:pPr>
+        <w:jc w:val="right"/>
         <w:rPr>
           <w:lang w:val="es-PE" w:eastAsia="es-PE"/>
         </w:rPr>
       </w:pPr>
+      <w:r>
+        <w:rPr>
+          <w:lang w:val="es-PE" w:eastAsia="es-PE"/>
+        </w:rPr>
+        <w:pict w14:anchorId="4DCFD72C">
+          <v:shape id="_x0000_i1026" type="#_x0000_t75" style="width:222pt;height:198pt">
+            <v:imagedata r:id="rId8" o:title=""/>
+          </v:shape>
+        </w:pict>
+      </w:r>
     </w:p>
     <w:sectPr>
-      <w:footerReference w:type="default" r:id="rId8"/>
-      <w:footerReference w:type="first" r:id="rId9"/>
+      <w:footerReference w:type="default" r:id="rId9"/>
+      <w:footerReference w:type="first" r:id="rId10"/>
       <w:pgSz w:w="11906" w:h="16838"/>
       <w:pgMar w:top="1418" w:right="1701" w:bottom="1418" w:left="1701" w:header="720" w:footer="709" w:gutter="0"/>
       <w:pgNumType w:start="1"/>
@@ -2666,7 +2684,7 @@
 </file>
 
 <file path=word/endnotes.xml><?xml version="1.0" encoding="utf-8"?>
-<w:endnotes xmlns:wpc="http://schemas.microsoft.com/office/word/2010/wordprocessingCanvas" xmlns:cx="http://schemas.microsoft.com/office/drawing/2014/chartex" xmlns:cx1="http://schemas.microsoft.com/office/drawing/2015/9/8/chartex" xmlns:cx2="http://schemas.microsoft.com/office/drawing/2015/10/21/chartex" xmlns:cx3="http://schemas.microsoft.com/office/drawing/2016/5/9/chartex" xmlns:cx4="http://schemas.microsoft.com/office/drawing/2016/5/10/chartex" xmlns:cx5="http://schemas.microsoft.com/office/drawing/2016/5/11/chartex" xmlns:cx6="http://schemas.microsoft.com/office/drawing/2016/5/12/chartex" xmlns:cx7="http://schemas.microsoft.com/office/drawing/2016/5/13/chartex" xmlns:cx8="http://schemas.microsoft.com/office/drawing/2016/5/14/chartex" xmlns:mc="http://schemas.openxmlformats.org/markup-compatibility/2006" xmlns:aink="http://schemas.microsoft.com/office/drawing/2016/ink" xmlns:am3d="http://schemas.microsoft.com/office/drawing/2017/model3d" xmlns:o="urn:schemas-microsoft-com:office:office" xmlns:oel="http://schemas.microsoft.com/office/2019/extlst" xmlns:r="http://schemas.openxmlformats.org/officeDocument/2006/relationships" xmlns:m="http://schemas.openxmlformats.org/officeDocument/2006/math" xmlns:v="urn:schemas-microsoft-com:vml" xmlns:wp14="http://schemas.microsoft.com/office/word/2010/wordprocessingDrawing" xmlns:wp="http://schemas.openxmlformats.org/drawingml/2006/wordprocessingDrawing" xmlns:w10="urn:schemas-microsoft-com:office:word" xmlns:w="http://schemas.openxmlformats.org/wordprocessingml/2006/main" xmlns:w14="http://schemas.microsoft.com/office/word/2010/wordml" xmlns:w15="http://schemas.microsoft.com/office/word/2012/wordml" xmlns:w16cex="http://schemas.microsoft.com/office/word/2018/wordml/cex" xmlns:w16cid="http://schemas.microsoft.com/office/word/2016/wordml/cid" xmlns:w16="http://schemas.microsoft.com/office/word/2018/wordml" xmlns:w16du="http://schemas.microsoft.com/office/word/2023/wordml/word16du" xmlns:w16sdtdh="http://schemas.microsoft.com/office/word/2020/wordml/sdtdatahash" xmlns:w16se="http://schemas.microsoft.com/office/word/2015/wordml/symex" xmlns:wpg="http://schemas.microsoft.com/office/word/2010/wordprocessingGroup" xmlns:wpi="http://schemas.microsoft.com/office/word/2010/wordprocessingInk" xmlns:wne="http://schemas.microsoft.com/office/word/2006/wordml" xmlns:wps="http://schemas.microsoft.com/office/word/2010/wordprocessingShape" mc:Ignorable="w14 w15 w16se w16cid w16 w16cex w16sdtdh wp14">
+<w:endnotes xmlns:wpc="http://schemas.microsoft.com/office/word/2010/wordprocessingCanvas" xmlns:cx="http://schemas.microsoft.com/office/drawing/2014/chartex" xmlns:cx1="http://schemas.microsoft.com/office/drawing/2015/9/8/chartex" xmlns:cx2="http://schemas.microsoft.com/office/drawing/2015/10/21/chartex" xmlns:cx3="http://schemas.microsoft.com/office/drawing/2016/5/9/chartex" xmlns:cx4="http://schemas.microsoft.com/office/drawing/2016/5/10/chartex" xmlns:cx5="http://schemas.microsoft.com/office/drawing/2016/5/11/chartex" xmlns:cx6="http://schemas.microsoft.com/office/drawing/2016/5/12/chartex" xmlns:cx7="http://schemas.microsoft.com/office/drawing/2016/5/13/chartex" xmlns:cx8="http://schemas.microsoft.com/office/drawing/2016/5/14/chartex" xmlns:mc="http://schemas.openxmlformats.org/markup-compatibility/2006" xmlns:aink="http://schemas.microsoft.com/office/drawing/2016/ink" xmlns:am3d="http://schemas.microsoft.com/office/drawing/2017/model3d" xmlns:o="urn:schemas-microsoft-com:office:office" xmlns:oel="http://schemas.microsoft.com/office/2019/extlst" xmlns:r="http://schemas.openxmlformats.org/officeDocument/2006/relationships" xmlns:m="http://schemas.openxmlformats.org/officeDocument/2006/math" xmlns:v="urn:schemas-microsoft-com:vml" xmlns:wp14="http://schemas.microsoft.com/office/word/2010/wordprocessingDrawing" xmlns:wp="http://schemas.openxmlformats.org/drawingml/2006/wordprocessingDrawing" xmlns:w10="urn:schemas-microsoft-com:office:word" xmlns:w="http://schemas.openxmlformats.org/wordprocessingml/2006/main" xmlns:w14="http://schemas.microsoft.com/office/word/2010/wordml" xmlns:w15="http://schemas.microsoft.com/office/word/2012/wordml" xmlns:w16cex="http://schemas.microsoft.com/office/word/2018/wordml/cex" xmlns:w16cid="http://schemas.microsoft.com/office/word/2016/wordml/cid" xmlns:w16="http://schemas.microsoft.com/office/word/2018/wordml" xmlns:w16sdtdh="http://schemas.microsoft.com/office/word/2020/wordml/sdtdatahash" xmlns:w16se="http://schemas.microsoft.com/office/word/2015/wordml/symex" xmlns:wpg="http://schemas.microsoft.com/office/word/2010/wordprocessingGroup" xmlns:wpi="http://schemas.microsoft.com/office/word/2010/wordprocessingInk" xmlns:wne="http://schemas.microsoft.com/office/word/2006/wordml" xmlns:wps="http://schemas.microsoft.com/office/word/2010/wordprocessingShape" mc:Ignorable="w14 w15 w16se w16cid w16 w16cex w16sdtdh wp14">
   <w:endnote w:type="separator" w:id="-1">
     <w:p>
       <w:pPr>
@@ -2691,7 +2709,7 @@
 </file>
 
 <file path=word/footer1.xml><?xml version="1.0" encoding="utf-8"?>
-<w:ftr xmlns:wpc="http://schemas.microsoft.com/office/word/2010/wordprocessingCanvas" xmlns:cx="http://schemas.microsoft.com/office/drawing/2014/chartex" xmlns:cx1="http://schemas.microsoft.com/office/drawing/2015/9/8/chartex" xmlns:cx2="http://schemas.microsoft.com/office/drawing/2015/10/21/chartex" xmlns:cx3="http://schemas.microsoft.com/office/drawing/2016/5/9/chartex" xmlns:cx4="http://schemas.microsoft.com/office/drawing/2016/5/10/chartex" xmlns:cx5="http://schemas.microsoft.com/office/drawing/2016/5/11/chartex" xmlns:cx6="http://schemas.microsoft.com/office/drawing/2016/5/12/chartex" xmlns:cx7="http://schemas.microsoft.com/office/drawing/2016/5/13/chartex" xmlns:cx8="http://schemas.microsoft.com/office/drawing/2016/5/14/chartex" xmlns:mc="http://schemas.openxmlformats.org/markup-compatibility/2006" xmlns:aink="http://schemas.microsoft.com/office/drawing/2016/ink" xmlns:am3d="http://schemas.microsoft.com/office/drawing/2017/model3d" xmlns:o="urn:schemas-microsoft-com:office:office" xmlns:oel="http://schemas.microsoft.com/office/2019/extlst" xmlns:r="http://schemas.openxmlformats.org/officeDocument/2006/relationships" xmlns:m="http://schemas.openxmlformats.org/officeDocument/2006/math" xmlns:v="urn:schemas-microsoft-com:vml" xmlns:wp14="http://schemas.microsoft.com/office/word/2010/wordprocessingDrawing" xmlns:wp="http://schemas.openxmlformats.org/drawingml/2006/wordprocessingDrawing" xmlns:w10="urn:schemas-microsoft-com:office:word" xmlns:w="http://schemas.openxmlformats.org/wordprocessingml/2006/main" xmlns:w14="http://schemas.microsoft.com/office/word/2010/wordml" xmlns:w15="http://schemas.microsoft.com/office/word/2012/wordml" xmlns:w16cex="http://schemas.microsoft.com/office/word/2018/wordml/cex" xmlns:w16cid="http://schemas.microsoft.com/office/word/2016/wordml/cid" xmlns:w16="http://schemas.microsoft.com/office/word/2018/wordml" xmlns:w16du="http://schemas.microsoft.com/office/word/2023/wordml/word16du" xmlns:w16sdtdh="http://schemas.microsoft.com/office/word/2020/wordml/sdtdatahash" xmlns:w16se="http://schemas.microsoft.com/office/word/2015/wordml/symex" xmlns:wpg="http://schemas.microsoft.com/office/word/2010/wordprocessingGroup" xmlns:wpi="http://schemas.microsoft.com/office/word/2010/wordprocessingInk" xmlns:wne="http://schemas.microsoft.com/office/word/2006/wordml" xmlns:wps="http://schemas.microsoft.com/office/word/2010/wordprocessingShape" mc:Ignorable="w14 w15 w16se w16cid w16 w16cex w16sdtdh wp14">
+<w:ftr xmlns:wpc="http://schemas.microsoft.com/office/word/2010/wordprocessingCanvas" xmlns:cx="http://schemas.microsoft.com/office/drawing/2014/chartex" xmlns:cx1="http://schemas.microsoft.com/office/drawing/2015/9/8/chartex" xmlns:cx2="http://schemas.microsoft.com/office/drawing/2015/10/21/chartex" xmlns:cx3="http://schemas.microsoft.com/office/drawing/2016/5/9/chartex" xmlns:cx4="http://schemas.microsoft.com/office/drawing/2016/5/10/chartex" xmlns:cx5="http://schemas.microsoft.com/office/drawing/2016/5/11/chartex" xmlns:cx6="http://schemas.microsoft.com/office/drawing/2016/5/12/chartex" xmlns:cx7="http://schemas.microsoft.com/office/drawing/2016/5/13/chartex" xmlns:cx8="http://schemas.microsoft.com/office/drawing/2016/5/14/chartex" xmlns:mc="http://schemas.openxmlformats.org/markup-compatibility/2006" xmlns:aink="http://schemas.microsoft.com/office/drawing/2016/ink" xmlns:am3d="http://schemas.microsoft.com/office/drawing/2017/model3d" xmlns:o="urn:schemas-microsoft-com:office:office" xmlns:oel="http://schemas.microsoft.com/office/2019/extlst" xmlns:r="http://schemas.openxmlformats.org/officeDocument/2006/relationships" xmlns:m="http://schemas.openxmlformats.org/officeDocument/2006/math" xmlns:v="urn:schemas-microsoft-com:vml" xmlns:wp14="http://schemas.microsoft.com/office/word/2010/wordprocessingDrawing" xmlns:wp="http://schemas.openxmlformats.org/drawingml/2006/wordprocessingDrawing" xmlns:w10="urn:schemas-microsoft-com:office:word" xmlns:w="http://schemas.openxmlformats.org/wordprocessingml/2006/main" xmlns:w14="http://schemas.microsoft.com/office/word/2010/wordml" xmlns:w15="http://schemas.microsoft.com/office/word/2012/wordml" xmlns:w16cex="http://schemas.microsoft.com/office/word/2018/wordml/cex" xmlns:w16cid="http://schemas.microsoft.com/office/word/2016/wordml/cid" xmlns:w16="http://schemas.microsoft.com/office/word/2018/wordml" xmlns:w16sdtdh="http://schemas.microsoft.com/office/word/2020/wordml/sdtdatahash" xmlns:w16se="http://schemas.microsoft.com/office/word/2015/wordml/symex" xmlns:wpg="http://schemas.microsoft.com/office/word/2010/wordprocessingGroup" xmlns:wpi="http://schemas.microsoft.com/office/word/2010/wordprocessingInk" xmlns:wne="http://schemas.microsoft.com/office/word/2006/wordml" xmlns:wps="http://schemas.microsoft.com/office/word/2010/wordprocessingShape" mc:Ignorable="w14 w15 w16se w16cid w16 w16cex w16sdtdh wp14">
   <w:p>
     <w:pPr>
       <w:pStyle w:val="Piedepgina"/>
@@ -2753,13 +2771,13 @@
 </file>
 
 <file path=word/footer2.xml><?xml version="1.0" encoding="utf-8"?>
-<w:ftr xmlns:wpc="http://schemas.microsoft.com/office/word/2010/wordprocessingCanvas" xmlns:cx="http://schemas.microsoft.com/office/drawing/2014/chartex" xmlns:cx1="http://schemas.microsoft.com/office/drawing/2015/9/8/chartex" xmlns:cx2="http://schemas.microsoft.com/office/drawing/2015/10/21/chartex" xmlns:cx3="http://schemas.microsoft.com/office/drawing/2016/5/9/chartex" xmlns:cx4="http://schemas.microsoft.com/office/drawing/2016/5/10/chartex" xmlns:cx5="http://schemas.microsoft.com/office/drawing/2016/5/11/chartex" xmlns:cx6="http://schemas.microsoft.com/office/drawing/2016/5/12/chartex" xmlns:cx7="http://schemas.microsoft.com/office/drawing/2016/5/13/chartex" xmlns:cx8="http://schemas.microsoft.com/office/drawing/2016/5/14/chartex" xmlns:mc="http://schemas.openxmlformats.org/markup-compatibility/2006" xmlns:aink="http://schemas.microsoft.com/office/drawing/2016/ink" xmlns:am3d="http://schemas.microsoft.com/office/drawing/2017/model3d" xmlns:o="urn:schemas-microsoft-com:office:office" xmlns:oel="http://schemas.microsoft.com/office/2019/extlst" xmlns:r="http://schemas.openxmlformats.org/officeDocument/2006/relationships" xmlns:m="http://schemas.openxmlformats.org/officeDocument/2006/math" xmlns:v="urn:schemas-microsoft-com:vml" xmlns:wp14="http://schemas.microsoft.com/office/word/2010/wordprocessingDrawing" xmlns:wp="http://schemas.openxmlformats.org/drawingml/2006/wordprocessingDrawing" xmlns:w10="urn:schemas-microsoft-com:office:word" xmlns:w="http://schemas.openxmlformats.org/wordprocessingml/2006/main" xmlns:w14="http://schemas.microsoft.com/office/word/2010/wordml" xmlns:w15="http://schemas.microsoft.com/office/word/2012/wordml" xmlns:w16cex="http://schemas.microsoft.com/office/word/2018/wordml/cex" xmlns:w16cid="http://schemas.microsoft.com/office/word/2016/wordml/cid" xmlns:w16="http://schemas.microsoft.com/office/word/2018/wordml" xmlns:w16du="http://schemas.microsoft.com/office/word/2023/wordml/word16du" xmlns:w16sdtdh="http://schemas.microsoft.com/office/word/2020/wordml/sdtdatahash" xmlns:w16se="http://schemas.microsoft.com/office/word/2015/wordml/symex" xmlns:wpg="http://schemas.microsoft.com/office/word/2010/wordprocessingGroup" xmlns:wpi="http://schemas.microsoft.com/office/word/2010/wordprocessingInk" xmlns:wne="http://schemas.microsoft.com/office/word/2006/wordml" xmlns:wps="http://schemas.microsoft.com/office/word/2010/wordprocessingShape" mc:Ignorable="w14 w15 w16se w16cid w16 w16cex w16sdtdh wp14">
+<w:ftr xmlns:wpc="http://schemas.microsoft.com/office/word/2010/wordprocessingCanvas" xmlns:cx="http://schemas.microsoft.com/office/drawing/2014/chartex" xmlns:cx1="http://schemas.microsoft.com/office/drawing/2015/9/8/chartex" xmlns:cx2="http://schemas.microsoft.com/office/drawing/2015/10/21/chartex" xmlns:cx3="http://schemas.microsoft.com/office/drawing/2016/5/9/chartex" xmlns:cx4="http://schemas.microsoft.com/office/drawing/2016/5/10/chartex" xmlns:cx5="http://schemas.microsoft.com/office/drawing/2016/5/11/chartex" xmlns:cx6="http://schemas.microsoft.com/office/drawing/2016/5/12/chartex" xmlns:cx7="http://schemas.microsoft.com/office/drawing/2016/5/13/chartex" xmlns:cx8="http://schemas.microsoft.com/office/drawing/2016/5/14/chartex" xmlns:mc="http://schemas.openxmlformats.org/markup-compatibility/2006" xmlns:aink="http://schemas.microsoft.com/office/drawing/2016/ink" xmlns:am3d="http://schemas.microsoft.com/office/drawing/2017/model3d" xmlns:o="urn:schemas-microsoft-com:office:office" xmlns:oel="http://schemas.microsoft.com/office/2019/extlst" xmlns:r="http://schemas.openxmlformats.org/officeDocument/2006/relationships" xmlns:m="http://schemas.openxmlformats.org/officeDocument/2006/math" xmlns:v="urn:schemas-microsoft-com:vml" xmlns:wp14="http://schemas.microsoft.com/office/word/2010/wordprocessingDrawing" xmlns:wp="http://schemas.openxmlformats.org/drawingml/2006/wordprocessingDrawing" xmlns:w10="urn:schemas-microsoft-com:office:word" xmlns:w="http://schemas.openxmlformats.org/wordprocessingml/2006/main" xmlns:w14="http://schemas.microsoft.com/office/word/2010/wordml" xmlns:w15="http://schemas.microsoft.com/office/word/2012/wordml" xmlns:w16cex="http://schemas.microsoft.com/office/word/2018/wordml/cex" xmlns:w16cid="http://schemas.microsoft.com/office/word/2016/wordml/cid" xmlns:w16="http://schemas.microsoft.com/office/word/2018/wordml" xmlns:w16sdtdh="http://schemas.microsoft.com/office/word/2020/wordml/sdtdatahash" xmlns:w16se="http://schemas.microsoft.com/office/word/2015/wordml/symex" xmlns:wpg="http://schemas.microsoft.com/office/word/2010/wordprocessingGroup" xmlns:wpi="http://schemas.microsoft.com/office/word/2010/wordprocessingInk" xmlns:wne="http://schemas.microsoft.com/office/word/2006/wordml" xmlns:wps="http://schemas.microsoft.com/office/word/2010/wordprocessingShape" mc:Ignorable="w14 w15 w16se w16cid w16 w16cex w16sdtdh wp14">
   <w:p/>
 </w:ftr>
 </file>
 
 <file path=word/footnotes.xml><?xml version="1.0" encoding="utf-8"?>
-<w:footnotes xmlns:wpc="http://schemas.microsoft.com/office/word/2010/wordprocessingCanvas" xmlns:cx="http://schemas.microsoft.com/office/drawing/2014/chartex" xmlns:cx1="http://schemas.microsoft.com/office/drawing/2015/9/8/chartex" xmlns:cx2="http://schemas.microsoft.com/office/drawing/2015/10/21/chartex" xmlns:cx3="http://schemas.microsoft.com/office/drawing/2016/5/9/chartex" xmlns:cx4="http://schemas.microsoft.com/office/drawing/2016/5/10/chartex" xmlns:cx5="http://schemas.microsoft.com/office/drawing/2016/5/11/chartex" xmlns:cx6="http://schemas.microsoft.com/office/drawing/2016/5/12/chartex" xmlns:cx7="http://schemas.microsoft.com/office/drawing/2016/5/13/chartex" xmlns:cx8="http://schemas.microsoft.com/office/drawing/2016/5/14/chartex" xmlns:mc="http://schemas.openxmlformats.org/markup-compatibility/2006" xmlns:aink="http://schemas.microsoft.com/office/drawing/2016/ink" xmlns:am3d="http://schemas.microsoft.com/office/drawing/2017/model3d" xmlns:o="urn:schemas-microsoft-com:office:office" xmlns:oel="http://schemas.microsoft.com/office/2019/extlst" xmlns:r="http://schemas.openxmlformats.org/officeDocument/2006/relationships" xmlns:m="http://schemas.openxmlformats.org/officeDocument/2006/math" xmlns:v="urn:schemas-microsoft-com:vml" xmlns:wp14="http://schemas.microsoft.com/office/word/2010/wordprocessingDrawing" xmlns:wp="http://schemas.openxmlformats.org/drawingml/2006/wordprocessingDrawing" xmlns:w10="urn:schemas-microsoft-com:office:word" xmlns:w="http://schemas.openxmlformats.org/wordprocessingml/2006/main" xmlns:w14="http://schemas.microsoft.com/office/word/2010/wordml" xmlns:w15="http://schemas.microsoft.com/office/word/2012/wordml" xmlns:w16cex="http://schemas.microsoft.com/office/word/2018/wordml/cex" xmlns:w16cid="http://schemas.microsoft.com/office/word/2016/wordml/cid" xmlns:w16="http://schemas.microsoft.com/office/word/2018/wordml" xmlns:w16du="http://schemas.microsoft.com/office/word/2023/wordml/word16du" xmlns:w16sdtdh="http://schemas.microsoft.com/office/word/2020/wordml/sdtdatahash" xmlns:w16se="http://schemas.microsoft.com/office/word/2015/wordml/symex" xmlns:wpg="http://schemas.microsoft.com/office/word/2010/wordprocessingGroup" xmlns:wpi="http://schemas.microsoft.com/office/word/2010/wordprocessingInk" xmlns:wne="http://schemas.microsoft.com/office/word/2006/wordml" xmlns:wps="http://schemas.microsoft.com/office/word/2010/wordprocessingShape" mc:Ignorable="w14 w15 w16se w16cid w16 w16cex w16sdtdh wp14">
+<w:footnotes xmlns:wpc="http://schemas.microsoft.com/office/word/2010/wordprocessingCanvas" xmlns:cx="http://schemas.microsoft.com/office/drawing/2014/chartex" xmlns:cx1="http://schemas.microsoft.com/office/drawing/2015/9/8/chartex" xmlns:cx2="http://schemas.microsoft.com/office/drawing/2015/10/21/chartex" xmlns:cx3="http://schemas.microsoft.com/office/drawing/2016/5/9/chartex" xmlns:cx4="http://schemas.microsoft.com/office/drawing/2016/5/10/chartex" xmlns:cx5="http://schemas.microsoft.com/office/drawing/2016/5/11/chartex" xmlns:cx6="http://schemas.microsoft.com/office/drawing/2016/5/12/chartex" xmlns:cx7="http://schemas.microsoft.com/office/drawing/2016/5/13/chartex" xmlns:cx8="http://schemas.microsoft.com/office/drawing/2016/5/14/chartex" xmlns:mc="http://schemas.openxmlformats.org/markup-compatibility/2006" xmlns:aink="http://schemas.microsoft.com/office/drawing/2016/ink" xmlns:am3d="http://schemas.microsoft.com/office/drawing/2017/model3d" xmlns:o="urn:schemas-microsoft-com:office:office" xmlns:oel="http://schemas.microsoft.com/office/2019/extlst" xmlns:r="http://schemas.openxmlformats.org/officeDocument/2006/relationships" xmlns:m="http://schemas.openxmlformats.org/officeDocument/2006/math" xmlns:v="urn:schemas-microsoft-com:vml" xmlns:wp14="http://schemas.microsoft.com/office/word/2010/wordprocessingDrawing" xmlns:wp="http://schemas.openxmlformats.org/drawingml/2006/wordprocessingDrawing" xmlns:w10="urn:schemas-microsoft-com:office:word" xmlns:w="http://schemas.openxmlformats.org/wordprocessingml/2006/main" xmlns:w14="http://schemas.microsoft.com/office/word/2010/wordml" xmlns:w15="http://schemas.microsoft.com/office/word/2012/wordml" xmlns:w16cex="http://schemas.microsoft.com/office/word/2018/wordml/cex" xmlns:w16cid="http://schemas.microsoft.com/office/word/2016/wordml/cid" xmlns:w16="http://schemas.microsoft.com/office/word/2018/wordml" xmlns:w16sdtdh="http://schemas.microsoft.com/office/word/2020/wordml/sdtdatahash" xmlns:w16se="http://schemas.microsoft.com/office/word/2015/wordml/symex" xmlns:wpg="http://schemas.microsoft.com/office/word/2010/wordprocessingGroup" xmlns:wpi="http://schemas.microsoft.com/office/word/2010/wordprocessingInk" xmlns:wne="http://schemas.microsoft.com/office/word/2006/wordml" xmlns:wps="http://schemas.microsoft.com/office/word/2010/wordprocessingShape" mc:Ignorable="w14 w15 w16se w16cid w16 w16cex w16sdtdh wp14">
   <w:footnote w:type="separator" w:id="-1">
     <w:p>
       <w:pPr>
@@ -2784,7 +2802,7 @@
 </file>
 
 <file path=word/numbering.xml><?xml version="1.0" encoding="utf-8"?>
-<w:numbering xmlns:wpc="http://schemas.microsoft.com/office/word/2010/wordprocessingCanvas" xmlns:cx="http://schemas.microsoft.com/office/drawing/2014/chartex" xmlns:cx1="http://schemas.microsoft.com/office/drawing/2015/9/8/chartex" xmlns:cx2="http://schemas.microsoft.com/office/drawing/2015/10/21/chartex" xmlns:cx3="http://schemas.microsoft.com/office/drawing/2016/5/9/chartex" xmlns:cx4="http://schemas.microsoft.com/office/drawing/2016/5/10/chartex" xmlns:cx5="http://schemas.microsoft.com/office/drawing/2016/5/11/chartex" xmlns:cx6="http://schemas.microsoft.com/office/drawing/2016/5/12/chartex" xmlns:cx7="http://schemas.microsoft.com/office/drawing/2016/5/13/chartex" xmlns:cx8="http://schemas.microsoft.com/office/drawing/2016/5/14/chartex" xmlns:mc="http://schemas.openxmlformats.org/markup-compatibility/2006" xmlns:aink="http://schemas.microsoft.com/office/drawing/2016/ink" xmlns:am3d="http://schemas.microsoft.com/office/drawing/2017/model3d" xmlns:o="urn:schemas-microsoft-com:office:office" xmlns:oel="http://schemas.microsoft.com/office/2019/extlst" xmlns:r="http://schemas.openxmlformats.org/officeDocument/2006/relationships" xmlns:m="http://schemas.openxmlformats.org/officeDocument/2006/math" xmlns:v="urn:schemas-microsoft-com:vml" xmlns:wp14="http://schemas.microsoft.com/office/word/2010/wordprocessingDrawing" xmlns:wp="http://schemas.openxmlformats.org/drawingml/2006/wordprocessingDrawing" xmlns:w10="urn:schemas-microsoft-com:office:word" xmlns:w="http://schemas.openxmlformats.org/wordprocessingml/2006/main" xmlns:w14="http://schemas.microsoft.com/office/word/2010/wordml" xmlns:w15="http://schemas.microsoft.com/office/word/2012/wordml" xmlns:w16cex="http://schemas.microsoft.com/office/word/2018/wordml/cex" xmlns:w16cid="http://schemas.microsoft.com/office/word/2016/wordml/cid" xmlns:w16="http://schemas.microsoft.com/office/word/2018/wordml" xmlns:w16du="http://schemas.microsoft.com/office/word/2023/wordml/word16du" xmlns:w16sdtdh="http://schemas.microsoft.com/office/word/2020/wordml/sdtdatahash" xmlns:w16se="http://schemas.microsoft.com/office/word/2015/wordml/symex" xmlns:wpg="http://schemas.microsoft.com/office/word/2010/wordprocessingGroup" xmlns:wpi="http://schemas.microsoft.com/office/word/2010/wordprocessingInk" xmlns:wne="http://schemas.microsoft.com/office/word/2006/wordml" xmlns:wps="http://schemas.microsoft.com/office/word/2010/wordprocessingShape" mc:Ignorable="w14 w15 w16se w16cid w16 w16cex w16sdtdh wp14">
+<w:numbering xmlns:wpc="http://schemas.microsoft.com/office/word/2010/wordprocessingCanvas" xmlns:cx="http://schemas.microsoft.com/office/drawing/2014/chartex" xmlns:cx1="http://schemas.microsoft.com/office/drawing/2015/9/8/chartex" xmlns:cx2="http://schemas.microsoft.com/office/drawing/2015/10/21/chartex" xmlns:cx3="http://schemas.microsoft.com/office/drawing/2016/5/9/chartex" xmlns:cx4="http://schemas.microsoft.com/office/drawing/2016/5/10/chartex" xmlns:cx5="http://schemas.microsoft.com/office/drawing/2016/5/11/chartex" xmlns:cx6="http://schemas.microsoft.com/office/drawing/2016/5/12/chartex" xmlns:cx7="http://schemas.microsoft.com/office/drawing/2016/5/13/chartex" xmlns:cx8="http://schemas.microsoft.com/office/drawing/2016/5/14/chartex" xmlns:mc="http://schemas.openxmlformats.org/markup-compatibility/2006" xmlns:aink="http://schemas.microsoft.com/office/drawing/2016/ink" xmlns:am3d="http://schemas.microsoft.com/office/drawing/2017/model3d" xmlns:o="urn:schemas-microsoft-com:office:office" xmlns:oel="http://schemas.microsoft.com/office/2019/extlst" xmlns:r="http://schemas.openxmlformats.org/officeDocument/2006/relationships" xmlns:m="http://schemas.openxmlformats.org/officeDocument/2006/math" xmlns:v="urn:schemas-microsoft-com:vml" xmlns:wp14="http://schemas.microsoft.com/office/word/2010/wordprocessingDrawing" xmlns:wp="http://schemas.openxmlformats.org/drawingml/2006/wordprocessingDrawing" xmlns:w10="urn:schemas-microsoft-com:office:word" xmlns:w="http://schemas.openxmlformats.org/wordprocessingml/2006/main" xmlns:w14="http://schemas.microsoft.com/office/word/2010/wordml" xmlns:w15="http://schemas.microsoft.com/office/word/2012/wordml" xmlns:w16cex="http://schemas.microsoft.com/office/word/2018/wordml/cex" xmlns:w16cid="http://schemas.microsoft.com/office/word/2016/wordml/cid" xmlns:w16="http://schemas.microsoft.com/office/word/2018/wordml" xmlns:w16sdtdh="http://schemas.microsoft.com/office/word/2020/wordml/sdtdatahash" xmlns:w16se="http://schemas.microsoft.com/office/word/2015/wordml/symex" xmlns:wpg="http://schemas.microsoft.com/office/word/2010/wordprocessingGroup" xmlns:wpi="http://schemas.microsoft.com/office/word/2010/wordprocessingInk" xmlns:wne="http://schemas.microsoft.com/office/word/2006/wordml" xmlns:wps="http://schemas.microsoft.com/office/word/2010/wordprocessingShape" mc:Ignorable="w14 w15 w16se w16cid w16 w16cex w16sdtdh wp14">
   <w:abstractNum w:abstractNumId="0" w15:restartNumberingAfterBreak="0">
     <w:nsid w:val="00000001"/>
     <w:multiLevelType w:val="multilevel"/>

</xml_diff>

<commit_message>
Modificacion de SSPP-EBD diagrama logico y fisico
</commit_message>
<xml_diff>
--- a/Desarrollo/SSPP/Documentos/SSPP-EBD.docx
+++ b/Desarrollo/SSPP/Documentos/SSPP-EBD.docx
@@ -300,16 +300,13 @@
     <w:p>
       <w:pPr>
         <w:jc w:val="right"/>
-      </w:pPr>
-      <w:r>
         <w:rPr>
           <w:b/>
           <w:sz w:val="28"/>
           <w:szCs w:val="28"/>
           <w:lang w:val="es-PE"/>
         </w:rPr>
-        <w:t xml:space="preserve">Lima, </w:t>
-      </w:r>
+      </w:pPr>
       <w:r>
         <w:rPr>
           <w:b/>
@@ -317,7 +314,7 @@
           <w:szCs w:val="28"/>
           <w:lang w:val="es-PE"/>
         </w:rPr>
-        <w:t>abril</w:t>
+        <w:t xml:space="preserve">Lima, </w:t>
       </w:r>
       <w:r>
         <w:rPr>
@@ -326,7 +323,7 @@
           <w:szCs w:val="28"/>
           <w:lang w:val="es-PE"/>
         </w:rPr>
-        <w:t xml:space="preserve"> del 20</w:t>
+        <w:t>abril</w:t>
       </w:r>
       <w:r>
         <w:rPr>
@@ -335,7 +332,7 @@
           <w:szCs w:val="28"/>
           <w:lang w:val="es-PE"/>
         </w:rPr>
-        <w:t>2</w:t>
+        <w:t xml:space="preserve"> del 20</w:t>
       </w:r>
       <w:r>
         <w:rPr>
@@ -344,8 +341,755 @@
           <w:szCs w:val="28"/>
           <w:lang w:val="es-PE"/>
         </w:rPr>
+        <w:t>2</w:t>
+      </w:r>
+      <w:r>
+        <w:rPr>
+          <w:b/>
+          <w:sz w:val="28"/>
+          <w:szCs w:val="28"/>
+          <w:lang w:val="es-PE"/>
+        </w:rPr>
         <w:t>3</w:t>
       </w:r>
+    </w:p>
+    <w:p>
+      <w:pPr>
+        <w:jc w:val="right"/>
+        <w:rPr>
+          <w:b/>
+          <w:sz w:val="28"/>
+          <w:szCs w:val="28"/>
+          <w:lang w:val="es-PE"/>
+        </w:rPr>
+      </w:pPr>
+    </w:p>
+    <w:p>
+      <w:pPr>
+        <w:suppressAutoHyphens w:val="0"/>
+        <w:spacing w:before="600" w:line="240" w:lineRule="auto"/>
+        <w:jc w:val="center"/>
+        <w:rPr>
+          <w:lang w:val="es-PE" w:eastAsia="es-PE"/>
+        </w:rPr>
+      </w:pPr>
+      <w:r>
+        <w:rPr>
+          <w:b/>
+          <w:bCs/>
+          <w:color w:val="000000"/>
+          <w:sz w:val="32"/>
+          <w:szCs w:val="32"/>
+          <w:lang w:val="es-PE" w:eastAsia="es-PE"/>
+        </w:rPr>
+        <w:t>Historial de versiones</w:t>
+      </w:r>
+    </w:p>
+    <w:p>
+      <w:pPr>
+        <w:suppressAutoHyphens w:val="0"/>
+        <w:spacing w:before="0" w:after="0" w:line="240" w:lineRule="auto"/>
+        <w:jc w:val="left"/>
+        <w:rPr>
+          <w:lang w:val="es-PE" w:eastAsia="es-PE"/>
+        </w:rPr>
+      </w:pPr>
+    </w:p>
+    <w:tbl>
+      <w:tblPr>
+        <w:tblW w:w="0" w:type="auto"/>
+        <w:tblCellMar>
+          <w:top w:w="15" w:type="dxa"/>
+          <w:left w:w="15" w:type="dxa"/>
+          <w:bottom w:w="15" w:type="dxa"/>
+          <w:right w:w="15" w:type="dxa"/>
+        </w:tblCellMar>
+        <w:tblLook w:val="04A0" w:firstRow="1" w:lastRow="0" w:firstColumn="1" w:lastColumn="0" w:noHBand="0" w:noVBand="1"/>
+      </w:tblPr>
+      <w:tblGrid>
+        <w:gridCol w:w="567"/>
+        <w:gridCol w:w="1134"/>
+        <w:gridCol w:w="827"/>
+        <w:gridCol w:w="2958"/>
+        <w:gridCol w:w="3012"/>
+      </w:tblGrid>
+      <w:tr>
+        <w:trPr>
+          <w:trHeight w:val="200"/>
+        </w:trPr>
+        <w:tc>
+          <w:tcPr>
+            <w:tcW w:w="0" w:type="auto"/>
+            <w:gridSpan w:val="5"/>
+            <w:tcBorders>
+              <w:top w:val="single" w:sz="4" w:space="0" w:color="000000"/>
+              <w:left w:val="single" w:sz="4" w:space="0" w:color="000000"/>
+              <w:bottom w:val="single" w:sz="4" w:space="0" w:color="000000"/>
+              <w:right w:val="single" w:sz="4" w:space="0" w:color="000000"/>
+            </w:tcBorders>
+            <w:tcMar>
+              <w:top w:w="0" w:type="dxa"/>
+              <w:left w:w="108" w:type="dxa"/>
+              <w:bottom w:w="0" w:type="dxa"/>
+              <w:right w:w="108" w:type="dxa"/>
+            </w:tcMar>
+            <w:hideMark/>
+          </w:tcPr>
+          <w:p>
+            <w:pPr>
+              <w:suppressAutoHyphens w:val="0"/>
+              <w:spacing w:before="40" w:after="0" w:line="240" w:lineRule="auto"/>
+              <w:ind w:right="68"/>
+              <w:jc w:val="center"/>
+              <w:rPr>
+                <w:lang w:val="es-PE" w:eastAsia="es-PE"/>
+              </w:rPr>
+            </w:pPr>
+            <w:r>
+              <w:rPr>
+                <w:rFonts w:ascii="Tahoma" w:hAnsi="Tahoma" w:cs="Tahoma"/>
+                <w:color w:val="000000"/>
+                <w:sz w:val="20"/>
+                <w:szCs w:val="20"/>
+                <w:lang w:val="es-PE" w:eastAsia="es-PE"/>
+              </w:rPr>
+              <w:t>Historial de Revisiones</w:t>
+            </w:r>
+          </w:p>
+        </w:tc>
+      </w:tr>
+      <w:tr>
+        <w:trPr>
+          <w:trHeight w:val="180"/>
+        </w:trPr>
+        <w:tc>
+          <w:tcPr>
+            <w:tcW w:w="0" w:type="auto"/>
+            <w:tcBorders>
+              <w:top w:val="single" w:sz="4" w:space="0" w:color="000000"/>
+              <w:left w:val="single" w:sz="4" w:space="0" w:color="000000"/>
+              <w:bottom w:val="single" w:sz="4" w:space="0" w:color="000000"/>
+              <w:right w:val="single" w:sz="4" w:space="0" w:color="000000"/>
+            </w:tcBorders>
+            <w:tcMar>
+              <w:top w:w="0" w:type="dxa"/>
+              <w:left w:w="108" w:type="dxa"/>
+              <w:bottom w:w="0" w:type="dxa"/>
+              <w:right w:w="108" w:type="dxa"/>
+            </w:tcMar>
+            <w:hideMark/>
+          </w:tcPr>
+          <w:p>
+            <w:pPr>
+              <w:suppressAutoHyphens w:val="0"/>
+              <w:spacing w:before="0" w:after="0" w:line="240" w:lineRule="auto"/>
+              <w:jc w:val="left"/>
+              <w:rPr>
+                <w:lang w:val="es-PE" w:eastAsia="es-PE"/>
+              </w:rPr>
+            </w:pPr>
+            <w:proofErr w:type="spellStart"/>
+            <w:r>
+              <w:rPr>
+                <w:rFonts w:ascii="Arial" w:hAnsi="Arial" w:cs="Arial"/>
+                <w:color w:val="000000"/>
+                <w:sz w:val="18"/>
+                <w:szCs w:val="18"/>
+                <w:lang w:val="es-PE" w:eastAsia="es-PE"/>
+              </w:rPr>
+              <w:t>Item</w:t>
+            </w:r>
+            <w:proofErr w:type="spellEnd"/>
+          </w:p>
+        </w:tc>
+        <w:tc>
+          <w:tcPr>
+            <w:tcW w:w="0" w:type="auto"/>
+            <w:tcBorders>
+              <w:top w:val="single" w:sz="4" w:space="0" w:color="000000"/>
+              <w:left w:val="single" w:sz="4" w:space="0" w:color="000000"/>
+              <w:bottom w:val="single" w:sz="4" w:space="0" w:color="000000"/>
+              <w:right w:val="single" w:sz="4" w:space="0" w:color="000000"/>
+            </w:tcBorders>
+            <w:tcMar>
+              <w:top w:w="0" w:type="dxa"/>
+              <w:left w:w="108" w:type="dxa"/>
+              <w:bottom w:w="0" w:type="dxa"/>
+              <w:right w:w="108" w:type="dxa"/>
+            </w:tcMar>
+            <w:hideMark/>
+          </w:tcPr>
+          <w:p>
+            <w:pPr>
+              <w:suppressAutoHyphens w:val="0"/>
+              <w:spacing w:before="0" w:after="0" w:line="240" w:lineRule="auto"/>
+              <w:jc w:val="left"/>
+              <w:rPr>
+                <w:lang w:val="es-PE" w:eastAsia="es-PE"/>
+              </w:rPr>
+            </w:pPr>
+            <w:r>
+              <w:rPr>
+                <w:rFonts w:ascii="Arial" w:hAnsi="Arial" w:cs="Arial"/>
+                <w:color w:val="000000"/>
+                <w:sz w:val="18"/>
+                <w:szCs w:val="18"/>
+                <w:lang w:val="es-PE" w:eastAsia="es-PE"/>
+              </w:rPr>
+              <w:t>Fecha</w:t>
+            </w:r>
+          </w:p>
+        </w:tc>
+        <w:tc>
+          <w:tcPr>
+            <w:tcW w:w="0" w:type="auto"/>
+            <w:tcBorders>
+              <w:top w:val="single" w:sz="4" w:space="0" w:color="000000"/>
+              <w:left w:val="single" w:sz="4" w:space="0" w:color="000000"/>
+              <w:bottom w:val="single" w:sz="4" w:space="0" w:color="000000"/>
+              <w:right w:val="single" w:sz="4" w:space="0" w:color="000000"/>
+            </w:tcBorders>
+            <w:tcMar>
+              <w:top w:w="0" w:type="dxa"/>
+              <w:left w:w="108" w:type="dxa"/>
+              <w:bottom w:w="0" w:type="dxa"/>
+              <w:right w:w="108" w:type="dxa"/>
+            </w:tcMar>
+            <w:hideMark/>
+          </w:tcPr>
+          <w:p>
+            <w:pPr>
+              <w:suppressAutoHyphens w:val="0"/>
+              <w:spacing w:before="0" w:after="0" w:line="240" w:lineRule="auto"/>
+              <w:jc w:val="left"/>
+              <w:rPr>
+                <w:lang w:val="es-PE" w:eastAsia="es-PE"/>
+              </w:rPr>
+            </w:pPr>
+            <w:r>
+              <w:rPr>
+                <w:rFonts w:ascii="Arial" w:hAnsi="Arial" w:cs="Arial"/>
+                <w:color w:val="000000"/>
+                <w:sz w:val="18"/>
+                <w:szCs w:val="18"/>
+                <w:lang w:val="es-PE" w:eastAsia="es-PE"/>
+              </w:rPr>
+              <w:t>Versión</w:t>
+            </w:r>
+          </w:p>
+        </w:tc>
+        <w:tc>
+          <w:tcPr>
+            <w:tcW w:w="0" w:type="auto"/>
+            <w:tcBorders>
+              <w:top w:val="single" w:sz="4" w:space="0" w:color="000000"/>
+              <w:left w:val="single" w:sz="4" w:space="0" w:color="000000"/>
+              <w:bottom w:val="single" w:sz="4" w:space="0" w:color="000000"/>
+              <w:right w:val="single" w:sz="4" w:space="0" w:color="000000"/>
+            </w:tcBorders>
+            <w:tcMar>
+              <w:top w:w="0" w:type="dxa"/>
+              <w:left w:w="108" w:type="dxa"/>
+              <w:bottom w:w="0" w:type="dxa"/>
+              <w:right w:w="108" w:type="dxa"/>
+            </w:tcMar>
+            <w:hideMark/>
+          </w:tcPr>
+          <w:p>
+            <w:pPr>
+              <w:suppressAutoHyphens w:val="0"/>
+              <w:spacing w:before="0" w:after="0" w:line="240" w:lineRule="auto"/>
+              <w:jc w:val="left"/>
+              <w:rPr>
+                <w:lang w:val="es-PE" w:eastAsia="es-PE"/>
+              </w:rPr>
+            </w:pPr>
+            <w:r>
+              <w:rPr>
+                <w:rFonts w:ascii="Arial" w:hAnsi="Arial" w:cs="Arial"/>
+                <w:color w:val="000000"/>
+                <w:sz w:val="18"/>
+                <w:szCs w:val="18"/>
+                <w:lang w:val="es-PE" w:eastAsia="es-PE"/>
+              </w:rPr>
+              <w:t>Descripción</w:t>
+            </w:r>
+          </w:p>
+        </w:tc>
+        <w:tc>
+          <w:tcPr>
+            <w:tcW w:w="0" w:type="auto"/>
+            <w:tcBorders>
+              <w:top w:val="single" w:sz="4" w:space="0" w:color="000000"/>
+              <w:left w:val="single" w:sz="4" w:space="0" w:color="000000"/>
+              <w:bottom w:val="single" w:sz="4" w:space="0" w:color="000000"/>
+              <w:right w:val="single" w:sz="4" w:space="0" w:color="000000"/>
+            </w:tcBorders>
+            <w:tcMar>
+              <w:top w:w="0" w:type="dxa"/>
+              <w:left w:w="108" w:type="dxa"/>
+              <w:bottom w:w="0" w:type="dxa"/>
+              <w:right w:w="108" w:type="dxa"/>
+            </w:tcMar>
+            <w:hideMark/>
+          </w:tcPr>
+          <w:p>
+            <w:pPr>
+              <w:suppressAutoHyphens w:val="0"/>
+              <w:spacing w:before="0" w:after="0" w:line="240" w:lineRule="auto"/>
+              <w:jc w:val="left"/>
+              <w:rPr>
+                <w:lang w:val="es-PE" w:eastAsia="es-PE"/>
+              </w:rPr>
+            </w:pPr>
+            <w:r>
+              <w:rPr>
+                <w:rFonts w:ascii="Tahoma" w:hAnsi="Tahoma" w:cs="Tahoma"/>
+                <w:color w:val="000000"/>
+                <w:sz w:val="18"/>
+                <w:szCs w:val="18"/>
+                <w:lang w:val="es-PE" w:eastAsia="es-PE"/>
+              </w:rPr>
+              <w:t>Autor</w:t>
+            </w:r>
+          </w:p>
+        </w:tc>
+      </w:tr>
+      <w:tr>
+        <w:trPr>
+          <w:trHeight w:val="388"/>
+        </w:trPr>
+        <w:tc>
+          <w:tcPr>
+            <w:tcW w:w="0" w:type="auto"/>
+            <w:tcBorders>
+              <w:top w:val="single" w:sz="4" w:space="0" w:color="000000"/>
+              <w:left w:val="single" w:sz="4" w:space="0" w:color="000000"/>
+              <w:bottom w:val="single" w:sz="4" w:space="0" w:color="000000"/>
+              <w:right w:val="single" w:sz="4" w:space="0" w:color="000000"/>
+            </w:tcBorders>
+            <w:tcMar>
+              <w:top w:w="0" w:type="dxa"/>
+              <w:left w:w="108" w:type="dxa"/>
+              <w:bottom w:w="0" w:type="dxa"/>
+              <w:right w:w="108" w:type="dxa"/>
+            </w:tcMar>
+            <w:hideMark/>
+          </w:tcPr>
+          <w:p>
+            <w:pPr>
+              <w:suppressAutoHyphens w:val="0"/>
+              <w:spacing w:before="0" w:after="0" w:line="240" w:lineRule="auto"/>
+              <w:jc w:val="left"/>
+              <w:rPr>
+                <w:lang w:val="es-PE" w:eastAsia="es-PE"/>
+              </w:rPr>
+            </w:pPr>
+            <w:r>
+              <w:rPr>
+                <w:rFonts w:ascii="Tahoma" w:hAnsi="Tahoma" w:cs="Tahoma"/>
+                <w:color w:val="000000"/>
+                <w:sz w:val="20"/>
+                <w:szCs w:val="20"/>
+                <w:lang w:val="es-PE" w:eastAsia="es-PE"/>
+              </w:rPr>
+              <w:t>1</w:t>
+            </w:r>
+          </w:p>
+        </w:tc>
+        <w:tc>
+          <w:tcPr>
+            <w:tcW w:w="0" w:type="auto"/>
+            <w:tcBorders>
+              <w:top w:val="single" w:sz="4" w:space="0" w:color="000000"/>
+              <w:left w:val="single" w:sz="4" w:space="0" w:color="000000"/>
+              <w:bottom w:val="single" w:sz="4" w:space="0" w:color="000000"/>
+              <w:right w:val="single" w:sz="4" w:space="0" w:color="000000"/>
+            </w:tcBorders>
+            <w:tcMar>
+              <w:top w:w="0" w:type="dxa"/>
+              <w:left w:w="108" w:type="dxa"/>
+              <w:bottom w:w="0" w:type="dxa"/>
+              <w:right w:w="108" w:type="dxa"/>
+            </w:tcMar>
+            <w:hideMark/>
+          </w:tcPr>
+          <w:p>
+            <w:pPr>
+              <w:suppressAutoHyphens w:val="0"/>
+              <w:spacing w:before="0" w:after="0" w:line="240" w:lineRule="auto"/>
+              <w:jc w:val="left"/>
+              <w:rPr>
+                <w:lang w:val="es-PE" w:eastAsia="es-PE"/>
+              </w:rPr>
+            </w:pPr>
+            <w:r>
+              <w:rPr>
+                <w:rFonts w:ascii="Tahoma" w:hAnsi="Tahoma" w:cs="Tahoma"/>
+                <w:color w:val="000000"/>
+                <w:sz w:val="20"/>
+                <w:szCs w:val="20"/>
+                <w:lang w:val="es-PE" w:eastAsia="es-PE"/>
+              </w:rPr>
+              <w:t>1/5/2023</w:t>
+            </w:r>
+          </w:p>
+        </w:tc>
+        <w:tc>
+          <w:tcPr>
+            <w:tcW w:w="0" w:type="auto"/>
+            <w:tcBorders>
+              <w:top w:val="single" w:sz="4" w:space="0" w:color="000000"/>
+              <w:left w:val="single" w:sz="4" w:space="0" w:color="000000"/>
+              <w:bottom w:val="single" w:sz="4" w:space="0" w:color="000000"/>
+              <w:right w:val="single" w:sz="4" w:space="0" w:color="000000"/>
+            </w:tcBorders>
+            <w:tcMar>
+              <w:top w:w="0" w:type="dxa"/>
+              <w:left w:w="108" w:type="dxa"/>
+              <w:bottom w:w="0" w:type="dxa"/>
+              <w:right w:w="108" w:type="dxa"/>
+            </w:tcMar>
+            <w:hideMark/>
+          </w:tcPr>
+          <w:p>
+            <w:pPr>
+              <w:suppressAutoHyphens w:val="0"/>
+              <w:spacing w:before="0" w:after="0" w:line="240" w:lineRule="auto"/>
+              <w:jc w:val="left"/>
+              <w:rPr>
+                <w:lang w:val="es-PE" w:eastAsia="es-PE"/>
+              </w:rPr>
+            </w:pPr>
+            <w:r>
+              <w:rPr>
+                <w:rFonts w:ascii="Tahoma" w:hAnsi="Tahoma" w:cs="Tahoma"/>
+                <w:color w:val="000000"/>
+                <w:sz w:val="20"/>
+                <w:szCs w:val="20"/>
+                <w:lang w:val="es-PE" w:eastAsia="es-PE"/>
+              </w:rPr>
+              <w:t>1.0</w:t>
+            </w:r>
+          </w:p>
+        </w:tc>
+        <w:tc>
+          <w:tcPr>
+            <w:tcW w:w="0" w:type="auto"/>
+            <w:tcBorders>
+              <w:top w:val="single" w:sz="4" w:space="0" w:color="000000"/>
+              <w:left w:val="single" w:sz="4" w:space="0" w:color="000000"/>
+              <w:bottom w:val="single" w:sz="4" w:space="0" w:color="000000"/>
+              <w:right w:val="single" w:sz="4" w:space="0" w:color="000000"/>
+            </w:tcBorders>
+            <w:tcMar>
+              <w:top w:w="0" w:type="dxa"/>
+              <w:left w:w="108" w:type="dxa"/>
+              <w:bottom w:w="0" w:type="dxa"/>
+              <w:right w:w="108" w:type="dxa"/>
+            </w:tcMar>
+            <w:hideMark/>
+          </w:tcPr>
+          <w:p>
+            <w:pPr>
+              <w:suppressAutoHyphens w:val="0"/>
+              <w:spacing w:before="0" w:after="0" w:line="240" w:lineRule="auto"/>
+              <w:jc w:val="left"/>
+              <w:rPr>
+                <w:lang w:val="es-PE" w:eastAsia="es-PE"/>
+              </w:rPr>
+            </w:pPr>
+            <w:r>
+              <w:rPr>
+                <w:rFonts w:ascii="Arial" w:hAnsi="Arial" w:cs="Arial"/>
+                <w:color w:val="000000"/>
+                <w:sz w:val="18"/>
+                <w:szCs w:val="18"/>
+                <w:lang w:val="es-PE" w:eastAsia="es-PE"/>
+              </w:rPr>
+              <w:t>Creación del documento</w:t>
+            </w:r>
+          </w:p>
+        </w:tc>
+        <w:tc>
+          <w:tcPr>
+            <w:tcW w:w="0" w:type="auto"/>
+            <w:tcBorders>
+              <w:top w:val="single" w:sz="4" w:space="0" w:color="000000"/>
+              <w:left w:val="single" w:sz="4" w:space="0" w:color="000000"/>
+              <w:bottom w:val="single" w:sz="4" w:space="0" w:color="000000"/>
+              <w:right w:val="single" w:sz="4" w:space="0" w:color="000000"/>
+            </w:tcBorders>
+            <w:tcMar>
+              <w:top w:w="0" w:type="dxa"/>
+              <w:left w:w="108" w:type="dxa"/>
+              <w:bottom w:w="0" w:type="dxa"/>
+              <w:right w:w="108" w:type="dxa"/>
+            </w:tcMar>
+            <w:hideMark/>
+          </w:tcPr>
+          <w:p>
+            <w:pPr>
+              <w:suppressAutoHyphens w:val="0"/>
+              <w:spacing w:before="0" w:after="0" w:line="240" w:lineRule="auto"/>
+              <w:jc w:val="left"/>
+              <w:rPr>
+                <w:lang w:val="es-PE" w:eastAsia="es-PE"/>
+              </w:rPr>
+            </w:pPr>
+            <w:r>
+              <w:rPr>
+                <w:rFonts w:ascii="Tahoma" w:hAnsi="Tahoma" w:cs="Tahoma"/>
+                <w:color w:val="000000"/>
+                <w:sz w:val="20"/>
+                <w:szCs w:val="20"/>
+                <w:lang w:val="es-PE" w:eastAsia="es-PE"/>
+              </w:rPr>
+              <w:t>Alejandro Santaria, Gian Franco</w:t>
+            </w:r>
+          </w:p>
+        </w:tc>
+      </w:tr>
+      <w:tr>
+        <w:trPr>
+          <w:trHeight w:val="388"/>
+        </w:trPr>
+        <w:tc>
+          <w:tcPr>
+            <w:tcW w:w="0" w:type="auto"/>
+            <w:tcBorders>
+              <w:top w:val="single" w:sz="4" w:space="0" w:color="000000"/>
+              <w:left w:val="single" w:sz="4" w:space="0" w:color="000000"/>
+              <w:bottom w:val="single" w:sz="4" w:space="0" w:color="000000"/>
+              <w:right w:val="single" w:sz="4" w:space="0" w:color="000000"/>
+            </w:tcBorders>
+            <w:tcMar>
+              <w:top w:w="0" w:type="dxa"/>
+              <w:left w:w="108" w:type="dxa"/>
+              <w:bottom w:w="0" w:type="dxa"/>
+              <w:right w:w="108" w:type="dxa"/>
+            </w:tcMar>
+            <w:hideMark/>
+          </w:tcPr>
+          <w:p>
+            <w:pPr>
+              <w:suppressAutoHyphens w:val="0"/>
+              <w:spacing w:before="0" w:after="0" w:line="240" w:lineRule="auto"/>
+              <w:jc w:val="left"/>
+              <w:rPr>
+                <w:lang w:val="es-PE" w:eastAsia="es-PE"/>
+              </w:rPr>
+            </w:pPr>
+            <w:r>
+              <w:rPr>
+                <w:rFonts w:ascii="Tahoma" w:hAnsi="Tahoma" w:cs="Tahoma"/>
+                <w:color w:val="000000"/>
+                <w:sz w:val="20"/>
+                <w:szCs w:val="20"/>
+                <w:lang w:val="es-PE" w:eastAsia="es-PE"/>
+              </w:rPr>
+              <w:t>2</w:t>
+            </w:r>
+          </w:p>
+        </w:tc>
+        <w:tc>
+          <w:tcPr>
+            <w:tcW w:w="0" w:type="auto"/>
+            <w:tcBorders>
+              <w:top w:val="single" w:sz="4" w:space="0" w:color="000000"/>
+              <w:left w:val="single" w:sz="4" w:space="0" w:color="000000"/>
+              <w:bottom w:val="single" w:sz="4" w:space="0" w:color="000000"/>
+              <w:right w:val="single" w:sz="4" w:space="0" w:color="000000"/>
+            </w:tcBorders>
+            <w:tcMar>
+              <w:top w:w="0" w:type="dxa"/>
+              <w:left w:w="108" w:type="dxa"/>
+              <w:bottom w:w="0" w:type="dxa"/>
+              <w:right w:w="108" w:type="dxa"/>
+            </w:tcMar>
+            <w:hideMark/>
+          </w:tcPr>
+          <w:p>
+            <w:pPr>
+              <w:suppressAutoHyphens w:val="0"/>
+              <w:spacing w:before="0" w:after="0" w:line="240" w:lineRule="auto"/>
+              <w:jc w:val="left"/>
+              <w:rPr>
+                <w:lang w:val="es-PE" w:eastAsia="es-PE"/>
+              </w:rPr>
+            </w:pPr>
+            <w:r>
+              <w:rPr>
+                <w:rFonts w:ascii="Tahoma" w:hAnsi="Tahoma" w:cs="Tahoma"/>
+                <w:color w:val="000000"/>
+                <w:sz w:val="20"/>
+                <w:szCs w:val="20"/>
+                <w:lang w:val="es-PE" w:eastAsia="es-PE"/>
+              </w:rPr>
+              <w:t>30/4</w:t>
+            </w:r>
+            <w:r>
+              <w:rPr>
+                <w:rFonts w:ascii="Tahoma" w:hAnsi="Tahoma" w:cs="Tahoma"/>
+                <w:color w:val="000000"/>
+                <w:sz w:val="20"/>
+                <w:szCs w:val="20"/>
+                <w:lang w:val="es-PE" w:eastAsia="es-PE"/>
+              </w:rPr>
+              <w:t>/2023</w:t>
+            </w:r>
+          </w:p>
+        </w:tc>
+        <w:tc>
+          <w:tcPr>
+            <w:tcW w:w="0" w:type="auto"/>
+            <w:tcBorders>
+              <w:top w:val="single" w:sz="4" w:space="0" w:color="000000"/>
+              <w:left w:val="single" w:sz="4" w:space="0" w:color="000000"/>
+              <w:bottom w:val="single" w:sz="4" w:space="0" w:color="000000"/>
+              <w:right w:val="single" w:sz="4" w:space="0" w:color="000000"/>
+            </w:tcBorders>
+            <w:tcMar>
+              <w:top w:w="0" w:type="dxa"/>
+              <w:left w:w="108" w:type="dxa"/>
+              <w:bottom w:w="0" w:type="dxa"/>
+              <w:right w:w="108" w:type="dxa"/>
+            </w:tcMar>
+            <w:hideMark/>
+          </w:tcPr>
+          <w:p>
+            <w:pPr>
+              <w:suppressAutoHyphens w:val="0"/>
+              <w:spacing w:before="0" w:after="0" w:line="240" w:lineRule="auto"/>
+              <w:jc w:val="left"/>
+              <w:rPr>
+                <w:lang w:val="es-PE" w:eastAsia="es-PE"/>
+              </w:rPr>
+            </w:pPr>
+            <w:r>
+              <w:rPr>
+                <w:rFonts w:ascii="Tahoma" w:hAnsi="Tahoma" w:cs="Tahoma"/>
+                <w:color w:val="000000"/>
+                <w:sz w:val="20"/>
+                <w:szCs w:val="20"/>
+                <w:lang w:val="es-PE" w:eastAsia="es-PE"/>
+              </w:rPr>
+              <w:t>1.1</w:t>
+            </w:r>
+          </w:p>
+        </w:tc>
+        <w:tc>
+          <w:tcPr>
+            <w:tcW w:w="0" w:type="auto"/>
+            <w:tcBorders>
+              <w:top w:val="single" w:sz="4" w:space="0" w:color="000000"/>
+              <w:left w:val="single" w:sz="4" w:space="0" w:color="000000"/>
+              <w:bottom w:val="single" w:sz="4" w:space="0" w:color="000000"/>
+              <w:right w:val="single" w:sz="4" w:space="0" w:color="000000"/>
+            </w:tcBorders>
+            <w:tcMar>
+              <w:top w:w="0" w:type="dxa"/>
+              <w:left w:w="108" w:type="dxa"/>
+              <w:bottom w:w="0" w:type="dxa"/>
+              <w:right w:w="108" w:type="dxa"/>
+            </w:tcMar>
+            <w:hideMark/>
+          </w:tcPr>
+          <w:p>
+            <w:pPr>
+              <w:suppressAutoHyphens w:val="0"/>
+              <w:spacing w:before="0" w:after="0" w:line="240" w:lineRule="auto"/>
+              <w:jc w:val="left"/>
+              <w:rPr>
+                <w:lang w:val="es-PE" w:eastAsia="es-PE"/>
+              </w:rPr>
+            </w:pPr>
+            <w:r>
+              <w:rPr>
+                <w:rFonts w:ascii="Arial" w:hAnsi="Arial" w:cs="Arial"/>
+                <w:color w:val="000000"/>
+                <w:sz w:val="18"/>
+                <w:szCs w:val="18"/>
+                <w:lang w:val="es-PE" w:eastAsia="es-PE"/>
+              </w:rPr>
+              <w:t xml:space="preserve">Cambio al diagrama </w:t>
+            </w:r>
+            <w:r>
+              <w:rPr>
+                <w:rFonts w:ascii="Arial" w:hAnsi="Arial" w:cs="Arial"/>
+                <w:color w:val="000000"/>
+                <w:sz w:val="18"/>
+                <w:szCs w:val="18"/>
+                <w:lang w:val="es-PE" w:eastAsia="es-PE"/>
+              </w:rPr>
+              <w:t>físico</w:t>
+            </w:r>
+            <w:r>
+              <w:rPr>
+                <w:rFonts w:ascii="Arial" w:hAnsi="Arial" w:cs="Arial"/>
+                <w:color w:val="000000"/>
+                <w:sz w:val="18"/>
+                <w:szCs w:val="18"/>
+                <w:lang w:val="es-PE" w:eastAsia="es-PE"/>
+              </w:rPr>
+              <w:t xml:space="preserve"> y </w:t>
+            </w:r>
+            <w:r>
+              <w:rPr>
+                <w:rFonts w:ascii="Arial" w:hAnsi="Arial" w:cs="Arial"/>
+                <w:color w:val="000000"/>
+                <w:sz w:val="18"/>
+                <w:szCs w:val="18"/>
+                <w:lang w:val="es-PE" w:eastAsia="es-PE"/>
+              </w:rPr>
+              <w:t>lógico</w:t>
+            </w:r>
+          </w:p>
+        </w:tc>
+        <w:tc>
+          <w:tcPr>
+            <w:tcW w:w="0" w:type="auto"/>
+            <w:tcBorders>
+              <w:top w:val="single" w:sz="4" w:space="0" w:color="000000"/>
+              <w:left w:val="single" w:sz="4" w:space="0" w:color="000000"/>
+              <w:bottom w:val="single" w:sz="4" w:space="0" w:color="000000"/>
+              <w:right w:val="single" w:sz="4" w:space="0" w:color="000000"/>
+            </w:tcBorders>
+            <w:tcMar>
+              <w:top w:w="0" w:type="dxa"/>
+              <w:left w:w="108" w:type="dxa"/>
+              <w:bottom w:w="0" w:type="dxa"/>
+              <w:right w:w="108" w:type="dxa"/>
+            </w:tcMar>
+            <w:hideMark/>
+          </w:tcPr>
+          <w:p>
+            <w:pPr>
+              <w:suppressAutoHyphens w:val="0"/>
+              <w:spacing w:before="0" w:after="0" w:line="240" w:lineRule="auto"/>
+              <w:jc w:val="left"/>
+              <w:rPr>
+                <w:lang w:val="es-PE" w:eastAsia="es-PE"/>
+              </w:rPr>
+            </w:pPr>
+            <w:r>
+              <w:rPr>
+                <w:rFonts w:ascii="Tahoma" w:hAnsi="Tahoma" w:cs="Tahoma"/>
+                <w:color w:val="000000"/>
+                <w:sz w:val="20"/>
+                <w:szCs w:val="20"/>
+                <w:lang w:val="es-PE" w:eastAsia="es-PE"/>
+              </w:rPr>
+              <w:t>Alejandro Santaria, Gian Franco</w:t>
+            </w:r>
+          </w:p>
+        </w:tc>
+      </w:tr>
+    </w:tbl>
+    <w:p>
+      <w:pPr>
+        <w:jc w:val="left"/>
+      </w:pPr>
     </w:p>
     <w:p>
       <w:pPr>
@@ -2021,64 +2765,60 @@
         <w:rPr>
           <w:lang w:val="es-PE"/>
         </w:rPr>
-        <w:t>La estructura de la base de datos para las credenciales de las empresas será: Nombre de la empresa, datos de contacto (correo y celular) e identificación de la misma, a partir de estos datos se generará automáticamente el correo para poder ingresar al sistema y la contraseña correspondiente.</w:t>
-      </w:r>
-    </w:p>
-    <w:p>
-      <w:pPr>
-        <w:pStyle w:val="Ttulo1"/>
-        <w:tabs>
-          <w:tab w:val="clear" w:pos="3410"/>
-        </w:tabs>
-        <w:ind w:left="426"/>
-        <w:rPr>
-          <w:rFonts w:ascii="Times New Roman" w:hAnsi="Times New Roman" w:cs="Times New Roman"/>
-        </w:rPr>
-      </w:pPr>
-      <w:bookmarkStart w:id="5" w:name="_Toc133755355"/>
-      <w:r>
-        <w:rPr>
-          <w:rFonts w:ascii="Times New Roman" w:hAnsi="Times New Roman" w:cs="Times New Roman"/>
-          <w:lang w:val="es-PE"/>
+        <w:t xml:space="preserve">La estructura de la base de datos para las credenciales de las empresas será: Nombre de la empresa, datos de contacto (correo y celular) e identificación de </w:t>
+      </w:r>
+      <w:proofErr w:type="gramStart"/>
+      <w:r>
+        <w:rPr>
+          <w:lang w:val="es-PE"/>
+        </w:rPr>
+        <w:t>la misma</w:t>
+      </w:r>
+      <w:proofErr w:type="gramEnd"/>
+      <w:r>
+        <w:rPr>
+          <w:lang w:val="es-PE"/>
+        </w:rPr>
+        <w:t>, a partir de estos datos se generará automáticamente el correo para poder ingresar al sistema y la contraseña correspondiente.</w:t>
+      </w:r>
+    </w:p>
+    <w:p>
+      <w:pPr>
+        <w:pStyle w:val="Ttulo2"/>
+        <w:numPr>
+          <w:ilvl w:val="0"/>
+          <w:numId w:val="0"/>
+        </w:numPr>
+        <w:textAlignment w:val="baseline"/>
+        <w:rPr>
+          <w:color w:val="000000"/>
+        </w:rPr>
+      </w:pPr>
+      <w:bookmarkStart w:id="5" w:name="_Toc133755357"/>
+      <w:r>
+        <w:rPr>
+          <w:color w:val="000000"/>
         </w:rPr>
         <w:lastRenderedPageBreak/>
-        <w:t>Descripción General</w:t>
-      </w:r>
-      <w:bookmarkEnd w:id="5"/>
-    </w:p>
-    <w:p>
-      <w:pPr>
-        <w:pStyle w:val="Ttulo2"/>
-        <w:tabs>
-          <w:tab w:val="clear" w:pos="3128"/>
-        </w:tabs>
-        <w:ind w:left="567" w:hanging="568"/>
-      </w:pPr>
-      <w:bookmarkStart w:id="6" w:name="_Toc133755356"/>
-      <w:r>
-        <w:rPr>
-          <w:lang w:val="es-PE"/>
-        </w:rPr>
-        <w:t xml:space="preserve">Diagrama </w:t>
-      </w:r>
-      <w:r>
-        <w:rPr>
-          <w:lang w:val="es-PE"/>
-        </w:rPr>
-        <w:t>Entidad Relación</w:t>
-      </w:r>
-      <w:bookmarkEnd w:id="6"/>
-    </w:p>
-    <w:p>
-      <w:pPr>
+        <w:t>Diagrama lógico</w:t>
+      </w:r>
+    </w:p>
+    <w:p>
+      <w:pPr>
+        <w:pStyle w:val="NormalWeb"/>
+        <w:spacing w:before="120" w:after="120"/>
         <w:ind w:left="-567" w:firstLine="425"/>
         <w:jc w:val="center"/>
-        <w:rPr>
-          <w:lang w:eastAsia="es-PE"/>
-        </w:rPr>
-      </w:pPr>
-      <w:r>
-        <w:pict w14:anchorId="343ABFFE">
+      </w:pPr>
+      <w:r>
+        <w:rPr>
+          <w:b/>
+          <w:bCs/>
+          <w:kern w:val="1"/>
+          <w:sz w:val="36"/>
+          <w:szCs w:val="36"/>
+        </w:rPr>
+        <w:pict w14:anchorId="328288B3">
           <v:shapetype id="_x0000_t75" coordsize="21600,21600" o:spt="75" o:preferrelative="t" path="m@4@5l@4@11@9@11@9@5xe" filled="f" stroked="f">
             <v:stroke joinstyle="miter"/>
             <v:formulas>
@@ -2098,90 +2838,113 @@
             <v:path o:extrusionok="f" gradientshapeok="t" o:connecttype="rect"/>
             <o:lock v:ext="edit" aspectratio="t"/>
           </v:shapetype>
-          <v:shape id="_x0000_i1027" type="#_x0000_t75" style="width:503pt;height:196pt">
-            <v:imagedata r:id="rId7" o:title=""/>
+          <v:shape id="_x0000_i1027" type="#_x0000_t75" style="width:481.5pt;height:230.25pt">
+            <v:imagedata r:id="rId7" o:title="B7A1806F"/>
           </v:shape>
         </w:pict>
       </w:r>
     </w:p>
     <w:p>
       <w:pPr>
+        <w:pStyle w:val="NormalWeb"/>
+        <w:spacing w:before="120" w:after="120"/>
         <w:jc w:val="center"/>
         <w:rPr>
-          <w:lang w:val="es-PE"/>
-        </w:rPr>
-      </w:pPr>
-      <w:r>
-        <w:rPr>
           <w:b/>
+          <w:bCs/>
+          <w:color w:val="000000"/>
           <w:sz w:val="18"/>
-          <w:lang w:val="es-PE"/>
-        </w:rPr>
-        <w:t xml:space="preserve">Figura </w:t>
-      </w:r>
+          <w:szCs w:val="18"/>
+        </w:rPr>
+      </w:pPr>
       <w:r>
         <w:rPr>
           <w:b/>
+          <w:bCs/>
+          <w:color w:val="000000"/>
           <w:sz w:val="18"/>
-          <w:lang w:val="es-PE"/>
-        </w:rPr>
-        <w:t>1</w:t>
-      </w:r>
+          <w:szCs w:val="18"/>
+        </w:rPr>
+        <w:t>Figura 1. Prototipo Diagrama Entidad Relación: EBD- Diseño de la base de datos</w:t>
+      </w:r>
+    </w:p>
+    <w:p>
+      <w:pPr>
+        <w:pStyle w:val="Ttulo2"/>
+        <w:numPr>
+          <w:ilvl w:val="0"/>
+          <w:numId w:val="0"/>
+        </w:numPr>
+        <w:textAlignment w:val="baseline"/>
+        <w:rPr>
+          <w:color w:val="000000"/>
+        </w:rPr>
+      </w:pPr>
+      <w:r>
+        <w:rPr>
+          <w:color w:val="000000"/>
+        </w:rPr>
+        <w:t>Diagrama físico</w:t>
+      </w:r>
+    </w:p>
+    <w:p>
+      <w:pPr>
+        <w:pStyle w:val="NormalWeb"/>
+        <w:spacing w:before="120" w:after="120"/>
+      </w:pPr>
       <w:r>
         <w:rPr>
           <w:b/>
+          <w:bCs/>
+          <w:kern w:val="1"/>
+          <w:sz w:val="36"/>
+          <w:szCs w:val="36"/>
+        </w:rPr>
+        <w:pict w14:anchorId="54C2FCE3">
+          <v:shape id="_x0000_i1028" type="#_x0000_t75" style="width:425.25pt;height:345.75pt">
+            <v:imagedata r:id="rId8" o:title="55271355"/>
+          </v:shape>
+        </w:pict>
+      </w:r>
+    </w:p>
+    <w:p>
+      <w:pPr>
+        <w:pStyle w:val="NormalWeb"/>
+        <w:spacing w:before="120" w:after="120"/>
+        <w:jc w:val="center"/>
+      </w:pPr>
+      <w:r>
+        <w:rPr>
+          <w:b/>
+          <w:bCs/>
+          <w:color w:val="000000"/>
           <w:sz w:val="18"/>
-          <w:lang w:val="es-PE"/>
-        </w:rPr>
-        <w:t xml:space="preserve">. Prototipo </w:t>
-      </w:r>
+          <w:szCs w:val="18"/>
+        </w:rPr>
+        <w:lastRenderedPageBreak/>
+        <w:t xml:space="preserve">Figura 2. Prototipo Diagrama </w:t>
+      </w:r>
+      <w:proofErr w:type="spellStart"/>
       <w:r>
         <w:rPr>
           <w:b/>
+          <w:bCs/>
+          <w:color w:val="000000"/>
           <w:sz w:val="18"/>
-          <w:lang w:val="es-PE"/>
-        </w:rPr>
-        <w:t>Diagrama Entidad Relación</w:t>
-      </w:r>
+          <w:szCs w:val="18"/>
+        </w:rPr>
+        <w:t>Fisico</w:t>
+      </w:r>
+      <w:proofErr w:type="spellEnd"/>
       <w:r>
         <w:rPr>
           <w:b/>
+          <w:bCs/>
+          <w:color w:val="000000"/>
           <w:sz w:val="18"/>
-          <w:lang w:val="es-PE"/>
-        </w:rPr>
-        <w:t xml:space="preserve">: </w:t>
-      </w:r>
-      <w:r>
-        <w:rPr>
-          <w:b/>
-          <w:sz w:val="18"/>
-          <w:lang w:val="es-PE"/>
-        </w:rPr>
-        <w:t>E</w:t>
-      </w:r>
-      <w:r>
-        <w:rPr>
-          <w:b/>
-          <w:sz w:val="18"/>
-          <w:lang w:val="es-PE"/>
-        </w:rPr>
-        <w:t>BD</w:t>
-      </w:r>
-      <w:r>
-        <w:rPr>
-          <w:b/>
-          <w:sz w:val="18"/>
-          <w:lang w:val="es-PE"/>
-        </w:rPr>
-        <w:t xml:space="preserve">- </w:t>
-      </w:r>
-      <w:r>
-        <w:rPr>
-          <w:b/>
-          <w:sz w:val="18"/>
-          <w:lang w:val="es-PE"/>
-        </w:rPr>
-        <w:t>Diseño de la base de datos</w:t>
+          <w:szCs w:val="18"/>
+        </w:rPr>
+        <w:t>: EBD- Diseño de la base de datos</w:t>
       </w:r>
     </w:p>
     <w:p>
@@ -2192,14 +2955,13 @@
         </w:tabs>
         <w:ind w:left="567" w:hanging="568"/>
       </w:pPr>
-      <w:bookmarkStart w:id="7" w:name="_Toc133755357"/>
       <w:r>
         <w:rPr>
           <w:lang w:val="es-PE"/>
         </w:rPr>
         <w:t>Descripción</w:t>
       </w:r>
-      <w:bookmarkEnd w:id="7"/>
+      <w:bookmarkEnd w:id="5"/>
     </w:p>
     <w:p>
       <w:r>
@@ -2226,7 +2988,15 @@
     </w:p>
     <w:p>
       <w:r>
-        <w:t>A través de la página web, las empresas utilizarán sus credenciales las cuales serán verificadas en la base de datos (por lo tanto desde el primer momento el correcto funcionamiento de la BD es esencial), para luego ver los datos de distintos presos filtradas a sus necesidades para poder observar clientes potenciales (aquí tenemos la segunda vinculación con la BD de los presos, también fundamental para el desarrollo del proceso de negocio).</w:t>
+        <w:t xml:space="preserve">A través de la página web, las empresas utilizarán sus credenciales las cuales serán verificadas en la base de datos (por lo </w:t>
+      </w:r>
+      <w:proofErr w:type="gramStart"/>
+      <w:r>
+        <w:t>tanto</w:t>
+      </w:r>
+      <w:proofErr w:type="gramEnd"/>
+      <w:r>
+        <w:t xml:space="preserve"> desde el primer momento el correcto funcionamiento de la BD es esencial), para luego ver los datos de distintos presos filtradas a sus necesidades para poder observar clientes potenciales (aquí tenemos la segunda vinculación con la BD de los presos, también fundamental para el desarrollo del proceso de negocio).</w:t>
       </w:r>
     </w:p>
     <w:p>
@@ -2237,15 +3007,14 @@
         </w:tabs>
         <w:ind w:left="567" w:hanging="568"/>
       </w:pPr>
-      <w:bookmarkStart w:id="8" w:name="_Toc133755358"/>
-      <w:r>
-        <w:rPr>
-          <w:lang w:val="es-PE"/>
-        </w:rPr>
-        <w:lastRenderedPageBreak/>
+      <w:bookmarkStart w:id="6" w:name="_Toc133755358"/>
+      <w:r>
+        <w:rPr>
+          <w:lang w:val="es-PE"/>
+        </w:rPr>
         <w:t>Actores</w:t>
       </w:r>
-      <w:bookmarkEnd w:id="8"/>
+      <w:bookmarkEnd w:id="6"/>
     </w:p>
     <w:p>
       <w:pPr>
@@ -2280,88 +3049,103 @@
         </w:tabs>
         <w:ind w:left="567" w:hanging="568"/>
       </w:pPr>
-      <w:bookmarkStart w:id="9" w:name="_Toc133755359"/>
+      <w:bookmarkStart w:id="7" w:name="_Toc133755359"/>
       <w:r>
         <w:rPr>
           <w:lang w:val="es-PE"/>
         </w:rPr>
         <w:t>Precondiciones</w:t>
       </w:r>
+      <w:bookmarkEnd w:id="7"/>
+    </w:p>
+    <w:p>
+      <w:r>
+        <w:rPr>
+          <w:lang w:val="es-PE"/>
+        </w:rPr>
+        <w:t>La existencia de bases de datos vacías es</w:t>
+      </w:r>
+      <w:r>
+        <w:rPr>
+          <w:lang w:val="es-PE"/>
+        </w:rPr>
+        <w:t xml:space="preserve"> </w:t>
+      </w:r>
+      <w:r>
+        <w:rPr>
+          <w:lang w:val="es-PE"/>
+        </w:rPr>
+        <w:t>necesaria</w:t>
+      </w:r>
+      <w:r>
+        <w:rPr>
+          <w:lang w:val="es-PE"/>
+        </w:rPr>
+        <w:t xml:space="preserve"> para poder almacenar los datos de los presos y las credenciales de las empresas, además estas deberán tener registradas todos los datos de manera correcta y en los campos correspondientes, para que </w:t>
+      </w:r>
+      <w:r>
+        <w:rPr>
+          <w:lang w:val="es-PE"/>
+        </w:rPr>
+        <w:t>no haya ningún error al iniciar sesión o mostrar reportes.</w:t>
+      </w:r>
+    </w:p>
+    <w:p>
+      <w:pPr>
+        <w:pStyle w:val="Ttulo2"/>
+        <w:tabs>
+          <w:tab w:val="clear" w:pos="3128"/>
+        </w:tabs>
+        <w:ind w:left="567" w:hanging="568"/>
+      </w:pPr>
+      <w:bookmarkStart w:id="8" w:name="_Toc133755360"/>
+      <w:proofErr w:type="spellStart"/>
+      <w:r>
+        <w:rPr>
+          <w:lang w:val="es-PE"/>
+        </w:rPr>
+        <w:t>Pos</w:t>
+      </w:r>
+      <w:proofErr w:type="spellEnd"/>
+      <w:r>
+        <w:rPr>
+          <w:lang w:val="es-PE"/>
+        </w:rPr>
+        <w:t xml:space="preserve"> Condiciones</w:t>
+      </w:r>
+      <w:bookmarkEnd w:id="8"/>
+    </w:p>
+    <w:p>
+      <w:r>
+        <w:rPr>
+          <w:lang w:val="es-PE"/>
+        </w:rPr>
+        <w:t xml:space="preserve">Luego de agregar datos de los presos y las empresas, estos se registrarán en la base de datos para que puedan ser consultados en cualquier momento. Además, luego de que </w:t>
+      </w:r>
+      <w:r>
+        <w:rPr>
+          <w:lang w:val="es-PE"/>
+        </w:rPr>
+        <w:lastRenderedPageBreak/>
+        <w:t>una empresa haya iniciado sesión en el sistema, se pueda acceder a la información de los presos.</w:t>
+      </w:r>
+    </w:p>
+    <w:p>
+      <w:pPr>
+        <w:pStyle w:val="Ttulo2"/>
+        <w:tabs>
+          <w:tab w:val="clear" w:pos="3128"/>
+        </w:tabs>
+        <w:ind w:left="567" w:hanging="568"/>
+      </w:pPr>
+      <w:bookmarkStart w:id="9" w:name="_Toc133755361"/>
+      <w:r>
+        <w:rPr>
+          <w:lang w:val="es-PE"/>
+        </w:rPr>
+        <w:t>Flujo Básico</w:t>
+      </w:r>
       <w:bookmarkEnd w:id="9"/>
-    </w:p>
-    <w:p>
-      <w:r>
-        <w:rPr>
-          <w:lang w:val="es-PE"/>
-        </w:rPr>
-        <w:t>La existencia de bases de datos vacías es</w:t>
-      </w:r>
-      <w:r>
-        <w:rPr>
-          <w:lang w:val="es-PE"/>
-        </w:rPr>
-        <w:t xml:space="preserve"> </w:t>
-      </w:r>
-      <w:r>
-        <w:rPr>
-          <w:lang w:val="es-PE"/>
-        </w:rPr>
-        <w:t>necesaria</w:t>
-      </w:r>
-      <w:r>
-        <w:rPr>
-          <w:lang w:val="es-PE"/>
-        </w:rPr>
-        <w:t xml:space="preserve"> para poder almacenar los datos de los presos y las credenciales de las empresas, además estas deberán tener registradas todos los datos de manera correcta y en los campos correspondientes, para que </w:t>
-      </w:r>
-      <w:r>
-        <w:rPr>
-          <w:lang w:val="es-PE"/>
-        </w:rPr>
-        <w:t>no haya ningún error al iniciar sesión o mostrar reportes.</w:t>
-      </w:r>
-    </w:p>
-    <w:p>
-      <w:pPr>
-        <w:pStyle w:val="Ttulo2"/>
-        <w:tabs>
-          <w:tab w:val="clear" w:pos="3128"/>
-        </w:tabs>
-        <w:ind w:left="567" w:hanging="568"/>
-      </w:pPr>
-      <w:bookmarkStart w:id="10" w:name="_Toc133755360"/>
-      <w:r>
-        <w:rPr>
-          <w:lang w:val="es-PE"/>
-        </w:rPr>
-        <w:t>Pos Condiciones</w:t>
-      </w:r>
-      <w:bookmarkEnd w:id="10"/>
-    </w:p>
-    <w:p>
-      <w:r>
-        <w:rPr>
-          <w:lang w:val="es-PE"/>
-        </w:rPr>
-        <w:t>Luego de agregar datos de los presos y las empresas, estos se registrarán en la base de datos para que puedan ser consultados en cualquier momento. Además, luego de que una empresa haya iniciado sesión en el sistema, se pueda acceder a la información de los presos.</w:t>
-      </w:r>
-    </w:p>
-    <w:p>
-      <w:pPr>
-        <w:pStyle w:val="Ttulo2"/>
-        <w:tabs>
-          <w:tab w:val="clear" w:pos="3128"/>
-        </w:tabs>
-        <w:ind w:left="567" w:hanging="568"/>
-      </w:pPr>
-      <w:bookmarkStart w:id="11" w:name="_Toc133755361"/>
-      <w:r>
-        <w:rPr>
-          <w:lang w:val="es-PE"/>
-        </w:rPr>
-        <w:t>Flujo Básico</w:t>
-      </w:r>
-      <w:bookmarkEnd w:id="11"/>
     </w:p>
     <w:p>
       <w:pPr>
@@ -2515,14 +3299,14 @@
         </w:tabs>
         <w:ind w:left="567" w:hanging="568"/>
       </w:pPr>
-      <w:bookmarkStart w:id="12" w:name="_Toc133755362"/>
+      <w:bookmarkStart w:id="10" w:name="_Toc133755362"/>
       <w:r>
         <w:rPr>
           <w:lang w:val="es-PE"/>
         </w:rPr>
         <w:t>Excepciones</w:t>
       </w:r>
-      <w:bookmarkEnd w:id="12"/>
+      <w:bookmarkEnd w:id="10"/>
     </w:p>
     <w:p>
       <w:r>
@@ -2596,7 +3380,6 @@
           <w:szCs w:val="20"/>
           <w:lang w:val="es-PE"/>
         </w:rPr>
-        <w:lastRenderedPageBreak/>
         <w:t xml:space="preserve">[EX2]: </w:t>
       </w:r>
       <w:r>
@@ -2653,8 +3436,8 @@
       </w:pPr>
     </w:p>
     <w:sectPr>
-      <w:footerReference w:type="default" r:id="rId8"/>
-      <w:footerReference w:type="first" r:id="rId9"/>
+      <w:footerReference w:type="default" r:id="rId9"/>
+      <w:footerReference w:type="first" r:id="rId10"/>
       <w:pgSz w:w="11906" w:h="16838"/>
       <w:pgMar w:top="1418" w:right="1701" w:bottom="1418" w:left="1701" w:header="720" w:footer="709" w:gutter="0"/>
       <w:pgNumType w:start="1"/>
@@ -3412,6 +4195,232 @@
       </w:rPr>
     </w:lvl>
   </w:abstractNum>
+  <w:abstractNum w:abstractNumId="7" w15:restartNumberingAfterBreak="0">
+    <w:nsid w:val="03EF178B"/>
+    <w:multiLevelType w:val="multilevel"/>
+    <w:tmpl w:val="E1E488DE"/>
+    <w:lvl w:ilvl="0">
+      <w:start w:val="2"/>
+      <w:numFmt w:val="decimal"/>
+      <w:lvlText w:val="%1."/>
+      <w:lvlJc w:val="left"/>
+      <w:pPr>
+        <w:tabs>
+          <w:tab w:val="num" w:pos="720"/>
+        </w:tabs>
+        <w:ind w:left="720" w:hanging="360"/>
+      </w:pPr>
+    </w:lvl>
+    <w:lvl w:ilvl="1" w:tentative="1">
+      <w:start w:val="1"/>
+      <w:numFmt w:val="decimal"/>
+      <w:lvlText w:val="%2."/>
+      <w:lvlJc w:val="left"/>
+      <w:pPr>
+        <w:tabs>
+          <w:tab w:val="num" w:pos="1440"/>
+        </w:tabs>
+        <w:ind w:left="1440" w:hanging="360"/>
+      </w:pPr>
+    </w:lvl>
+    <w:lvl w:ilvl="2" w:tentative="1">
+      <w:start w:val="1"/>
+      <w:numFmt w:val="decimal"/>
+      <w:lvlText w:val="%3."/>
+      <w:lvlJc w:val="left"/>
+      <w:pPr>
+        <w:tabs>
+          <w:tab w:val="num" w:pos="2160"/>
+        </w:tabs>
+        <w:ind w:left="2160" w:hanging="360"/>
+      </w:pPr>
+    </w:lvl>
+    <w:lvl w:ilvl="3" w:tentative="1">
+      <w:start w:val="1"/>
+      <w:numFmt w:val="decimal"/>
+      <w:lvlText w:val="%4."/>
+      <w:lvlJc w:val="left"/>
+      <w:pPr>
+        <w:tabs>
+          <w:tab w:val="num" w:pos="2880"/>
+        </w:tabs>
+        <w:ind w:left="2880" w:hanging="360"/>
+      </w:pPr>
+    </w:lvl>
+    <w:lvl w:ilvl="4" w:tentative="1">
+      <w:start w:val="1"/>
+      <w:numFmt w:val="decimal"/>
+      <w:lvlText w:val="%5."/>
+      <w:lvlJc w:val="left"/>
+      <w:pPr>
+        <w:tabs>
+          <w:tab w:val="num" w:pos="3600"/>
+        </w:tabs>
+        <w:ind w:left="3600" w:hanging="360"/>
+      </w:pPr>
+    </w:lvl>
+    <w:lvl w:ilvl="5" w:tentative="1">
+      <w:start w:val="1"/>
+      <w:numFmt w:val="decimal"/>
+      <w:lvlText w:val="%6."/>
+      <w:lvlJc w:val="left"/>
+      <w:pPr>
+        <w:tabs>
+          <w:tab w:val="num" w:pos="4320"/>
+        </w:tabs>
+        <w:ind w:left="4320" w:hanging="360"/>
+      </w:pPr>
+    </w:lvl>
+    <w:lvl w:ilvl="6" w:tentative="1">
+      <w:start w:val="1"/>
+      <w:numFmt w:val="decimal"/>
+      <w:lvlText w:val="%7."/>
+      <w:lvlJc w:val="left"/>
+      <w:pPr>
+        <w:tabs>
+          <w:tab w:val="num" w:pos="5040"/>
+        </w:tabs>
+        <w:ind w:left="5040" w:hanging="360"/>
+      </w:pPr>
+    </w:lvl>
+    <w:lvl w:ilvl="7" w:tentative="1">
+      <w:start w:val="1"/>
+      <w:numFmt w:val="decimal"/>
+      <w:lvlText w:val="%8."/>
+      <w:lvlJc w:val="left"/>
+      <w:pPr>
+        <w:tabs>
+          <w:tab w:val="num" w:pos="5760"/>
+        </w:tabs>
+        <w:ind w:left="5760" w:hanging="360"/>
+      </w:pPr>
+    </w:lvl>
+    <w:lvl w:ilvl="8" w:tentative="1">
+      <w:start w:val="1"/>
+      <w:numFmt w:val="decimal"/>
+      <w:lvlText w:val="%9."/>
+      <w:lvlJc w:val="left"/>
+      <w:pPr>
+        <w:tabs>
+          <w:tab w:val="num" w:pos="6480"/>
+        </w:tabs>
+        <w:ind w:left="6480" w:hanging="360"/>
+      </w:pPr>
+    </w:lvl>
+  </w:abstractNum>
+  <w:abstractNum w:abstractNumId="8" w15:restartNumberingAfterBreak="0">
+    <w:nsid w:val="05CC1016"/>
+    <w:multiLevelType w:val="multilevel"/>
+    <w:tmpl w:val="AA1EE3EC"/>
+    <w:lvl w:ilvl="0">
+      <w:start w:val="1"/>
+      <w:numFmt w:val="decimal"/>
+      <w:lvlText w:val="%1."/>
+      <w:lvlJc w:val="left"/>
+      <w:pPr>
+        <w:tabs>
+          <w:tab w:val="num" w:pos="720"/>
+        </w:tabs>
+        <w:ind w:left="720" w:hanging="360"/>
+      </w:pPr>
+    </w:lvl>
+    <w:lvl w:ilvl="1">
+      <w:start w:val="1"/>
+      <w:numFmt w:val="decimal"/>
+      <w:lvlText w:val="%2."/>
+      <w:lvlJc w:val="left"/>
+      <w:pPr>
+        <w:tabs>
+          <w:tab w:val="num" w:pos="1440"/>
+        </w:tabs>
+        <w:ind w:left="1440" w:hanging="360"/>
+      </w:pPr>
+    </w:lvl>
+    <w:lvl w:ilvl="2" w:tentative="1">
+      <w:start w:val="1"/>
+      <w:numFmt w:val="decimal"/>
+      <w:lvlText w:val="%3."/>
+      <w:lvlJc w:val="left"/>
+      <w:pPr>
+        <w:tabs>
+          <w:tab w:val="num" w:pos="2160"/>
+        </w:tabs>
+        <w:ind w:left="2160" w:hanging="360"/>
+      </w:pPr>
+    </w:lvl>
+    <w:lvl w:ilvl="3" w:tentative="1">
+      <w:start w:val="1"/>
+      <w:numFmt w:val="decimal"/>
+      <w:lvlText w:val="%4."/>
+      <w:lvlJc w:val="left"/>
+      <w:pPr>
+        <w:tabs>
+          <w:tab w:val="num" w:pos="2880"/>
+        </w:tabs>
+        <w:ind w:left="2880" w:hanging="360"/>
+      </w:pPr>
+    </w:lvl>
+    <w:lvl w:ilvl="4" w:tentative="1">
+      <w:start w:val="1"/>
+      <w:numFmt w:val="decimal"/>
+      <w:lvlText w:val="%5."/>
+      <w:lvlJc w:val="left"/>
+      <w:pPr>
+        <w:tabs>
+          <w:tab w:val="num" w:pos="3600"/>
+        </w:tabs>
+        <w:ind w:left="3600" w:hanging="360"/>
+      </w:pPr>
+    </w:lvl>
+    <w:lvl w:ilvl="5" w:tentative="1">
+      <w:start w:val="1"/>
+      <w:numFmt w:val="decimal"/>
+      <w:lvlText w:val="%6."/>
+      <w:lvlJc w:val="left"/>
+      <w:pPr>
+        <w:tabs>
+          <w:tab w:val="num" w:pos="4320"/>
+        </w:tabs>
+        <w:ind w:left="4320" w:hanging="360"/>
+      </w:pPr>
+    </w:lvl>
+    <w:lvl w:ilvl="6" w:tentative="1">
+      <w:start w:val="1"/>
+      <w:numFmt w:val="decimal"/>
+      <w:lvlText w:val="%7."/>
+      <w:lvlJc w:val="left"/>
+      <w:pPr>
+        <w:tabs>
+          <w:tab w:val="num" w:pos="5040"/>
+        </w:tabs>
+        <w:ind w:left="5040" w:hanging="360"/>
+      </w:pPr>
+    </w:lvl>
+    <w:lvl w:ilvl="7" w:tentative="1">
+      <w:start w:val="1"/>
+      <w:numFmt w:val="decimal"/>
+      <w:lvlText w:val="%8."/>
+      <w:lvlJc w:val="left"/>
+      <w:pPr>
+        <w:tabs>
+          <w:tab w:val="num" w:pos="5760"/>
+        </w:tabs>
+        <w:ind w:left="5760" w:hanging="360"/>
+      </w:pPr>
+    </w:lvl>
+    <w:lvl w:ilvl="8" w:tentative="1">
+      <w:start w:val="1"/>
+      <w:numFmt w:val="decimal"/>
+      <w:lvlText w:val="%9."/>
+      <w:lvlJc w:val="left"/>
+      <w:pPr>
+        <w:tabs>
+          <w:tab w:val="num" w:pos="6480"/>
+        </w:tabs>
+        <w:ind w:left="6480" w:hanging="360"/>
+      </w:pPr>
+    </w:lvl>
+  </w:abstractNum>
   <w:num w:numId="1" w16cid:durableId="1359508112">
     <w:abstractNumId w:val="0"/>
   </w:num>
@@ -3432,6 +4441,19 @@
   </w:num>
   <w:num w:numId="7" w16cid:durableId="1917933567">
     <w:abstractNumId w:val="6"/>
+  </w:num>
+  <w:num w:numId="8" w16cid:durableId="1570309473">
+    <w:abstractNumId w:val="8"/>
+  </w:num>
+  <w:num w:numId="9" w16cid:durableId="429204978">
+    <w:abstractNumId w:val="7"/>
+    <w:lvlOverride w:ilvl="0">
+      <w:lvl w:ilvl="0">
+        <w:numFmt w:val="decimal"/>
+        <w:lvlText w:val="%1."/>
+        <w:lvlJc w:val="left"/>
+      </w:lvl>
+    </w:lvlOverride>
   </w:num>
 </w:numbering>
 </file>
@@ -4495,6 +5517,7 @@
   <w:style w:type="paragraph" w:styleId="NormalWeb">
     <w:name w:val="Normal (Web)"/>
     <w:basedOn w:val="Normal"/>
+    <w:uiPriority w:val="99"/>
     <w:pPr>
       <w:spacing w:before="280" w:after="280"/>
     </w:pPr>

</xml_diff>